<commit_message>
added 5 pages to paper
</commit_message>
<xml_diff>
--- a/LICENTA BAA/Paper/Lucrare de licenta - Robi.docx
+++ b/LICENTA BAA/Paper/Lucrare de licenta - Robi.docx
@@ -464,7 +464,6 @@
             <w:tabs>
               <w:tab w:val="right" w:leader="dot" w:pos="9350"/>
             </w:tabs>
-            <w:jc w:val="both"/>
             <w:rPr>
               <w:rFonts w:eastAsiaTheme="minorEastAsia"/>
               <w:noProof/>
@@ -488,7 +487,7 @@
             </w:rPr>
             <w:fldChar w:fldCharType="separate"/>
           </w:r>
-          <w:hyperlink w:anchor="_Toc103882023" w:history="1">
+          <w:hyperlink w:anchor="_Toc104204951" w:history="1">
             <w:r>
               <w:rPr>
                 <w:rStyle w:val="Hyperlink"/>
@@ -516,7 +515,7 @@
                 <w:noProof/>
                 <w:webHidden/>
               </w:rPr>
-              <w:instrText xml:space="preserve"> PAGEREF _Toc103882023 \h </w:instrText>
+              <w:instrText xml:space="preserve"> PAGEREF _Toc104204951 \h </w:instrText>
             </w:r>
             <w:r>
               <w:rPr>
@@ -553,13 +552,12 @@
             <w:tabs>
               <w:tab w:val="right" w:leader="dot" w:pos="9350"/>
             </w:tabs>
-            <w:jc w:val="both"/>
             <w:rPr>
               <w:rFonts w:eastAsiaTheme="minorEastAsia"/>
               <w:noProof/>
             </w:rPr>
           </w:pPr>
-          <w:hyperlink w:anchor="_Toc103882024" w:history="1">
+          <w:hyperlink w:anchor="_Toc104204952" w:history="1">
             <w:r>
               <w:rPr>
                 <w:rStyle w:val="Hyperlink"/>
@@ -587,7 +585,7 @@
                 <w:noProof/>
                 <w:webHidden/>
               </w:rPr>
-              <w:instrText xml:space="preserve"> PAGEREF _Toc103882024 \h </w:instrText>
+              <w:instrText xml:space="preserve"> PAGEREF _Toc104204952 \h </w:instrText>
             </w:r>
             <w:r>
               <w:rPr>
@@ -625,13 +623,12 @@
               <w:tab w:val="left" w:pos="440"/>
               <w:tab w:val="right" w:leader="dot" w:pos="9350"/>
             </w:tabs>
-            <w:jc w:val="both"/>
             <w:rPr>
               <w:rFonts w:eastAsiaTheme="minorEastAsia"/>
               <w:noProof/>
             </w:rPr>
           </w:pPr>
-          <w:hyperlink w:anchor="_Toc103882025" w:history="1">
+          <w:hyperlink w:anchor="_Toc104204953" w:history="1">
             <w:r>
               <w:rPr>
                 <w:rStyle w:val="Hyperlink"/>
@@ -672,7 +669,7 @@
                 <w:noProof/>
                 <w:webHidden/>
               </w:rPr>
-              <w:instrText xml:space="preserve"> PAGEREF _Toc103882025 \h </w:instrText>
+              <w:instrText xml:space="preserve"> PAGEREF _Toc104204953 \h </w:instrText>
             </w:r>
             <w:r>
               <w:rPr>
@@ -710,13 +707,12 @@
               <w:tab w:val="left" w:pos="880"/>
               <w:tab w:val="right" w:leader="dot" w:pos="9350"/>
             </w:tabs>
-            <w:jc w:val="both"/>
             <w:rPr>
               <w:rFonts w:cstheme="minorBidi"/>
               <w:noProof/>
             </w:rPr>
           </w:pPr>
-          <w:hyperlink w:anchor="_Toc103882026" w:history="1">
+          <w:hyperlink w:anchor="_Toc104204954" w:history="1">
             <w:r>
               <w:rPr>
                 <w:rStyle w:val="Hyperlink"/>
@@ -757,7 +753,7 @@
                 <w:noProof/>
                 <w:webHidden/>
               </w:rPr>
-              <w:instrText xml:space="preserve"> PAGEREF _Toc103882026 \h </w:instrText>
+              <w:instrText xml:space="preserve"> PAGEREF _Toc104204954 \h </w:instrText>
             </w:r>
             <w:r>
               <w:rPr>
@@ -778,6 +774,434 @@
                 <w:webHidden/>
               </w:rPr>
               <w:t>5</w:t>
+            </w:r>
+            <w:r>
+              <w:rPr>
+                <w:noProof/>
+                <w:webHidden/>
+              </w:rPr>
+              <w:fldChar w:fldCharType="end"/>
+            </w:r>
+          </w:hyperlink>
+        </w:p>
+        <w:p>
+          <w:pPr>
+            <w:pStyle w:val="TOC2"/>
+            <w:tabs>
+              <w:tab w:val="left" w:pos="880"/>
+              <w:tab w:val="right" w:leader="dot" w:pos="9350"/>
+            </w:tabs>
+            <w:rPr>
+              <w:rFonts w:cstheme="minorBidi"/>
+              <w:noProof/>
+            </w:rPr>
+          </w:pPr>
+          <w:hyperlink w:anchor="_Toc104204955" w:history="1">
+            <w:r>
+              <w:rPr>
+                <w:rStyle w:val="Hyperlink"/>
+                <w:noProof/>
+                <w:lang w:val="ro-RO"/>
+              </w:rPr>
+              <w:t>1.2</w:t>
+            </w:r>
+            <w:r>
+              <w:rPr>
+                <w:rFonts w:cstheme="minorBidi"/>
+                <w:noProof/>
+              </w:rPr>
+              <w:tab/>
+            </w:r>
+            <w:r>
+              <w:rPr>
+                <w:rStyle w:val="Hyperlink"/>
+                <w:noProof/>
+                <w:lang w:val="ro-RO"/>
+              </w:rPr>
+              <w:t>Problema</w:t>
+            </w:r>
+            <w:r>
+              <w:rPr>
+                <w:noProof/>
+                <w:webHidden/>
+              </w:rPr>
+              <w:tab/>
+            </w:r>
+            <w:r>
+              <w:rPr>
+                <w:noProof/>
+                <w:webHidden/>
+              </w:rPr>
+              <w:fldChar w:fldCharType="begin"/>
+            </w:r>
+            <w:r>
+              <w:rPr>
+                <w:noProof/>
+                <w:webHidden/>
+              </w:rPr>
+              <w:instrText xml:space="preserve"> PAGEREF _Toc104204955 \h </w:instrText>
+            </w:r>
+            <w:r>
+              <w:rPr>
+                <w:noProof/>
+                <w:webHidden/>
+              </w:rPr>
+            </w:r>
+            <w:r>
+              <w:rPr>
+                <w:noProof/>
+                <w:webHidden/>
+              </w:rPr>
+              <w:fldChar w:fldCharType="separate"/>
+            </w:r>
+            <w:r>
+              <w:rPr>
+                <w:noProof/>
+                <w:webHidden/>
+              </w:rPr>
+              <w:t>5</w:t>
+            </w:r>
+            <w:r>
+              <w:rPr>
+                <w:noProof/>
+                <w:webHidden/>
+              </w:rPr>
+              <w:fldChar w:fldCharType="end"/>
+            </w:r>
+          </w:hyperlink>
+        </w:p>
+        <w:p>
+          <w:pPr>
+            <w:pStyle w:val="TOC2"/>
+            <w:tabs>
+              <w:tab w:val="left" w:pos="880"/>
+              <w:tab w:val="right" w:leader="dot" w:pos="9350"/>
+            </w:tabs>
+            <w:rPr>
+              <w:rFonts w:cstheme="minorBidi"/>
+              <w:noProof/>
+            </w:rPr>
+          </w:pPr>
+          <w:hyperlink w:anchor="_Toc104204956" w:history="1">
+            <w:r>
+              <w:rPr>
+                <w:rStyle w:val="Hyperlink"/>
+                <w:noProof/>
+                <w:lang w:val="ro-RO"/>
+              </w:rPr>
+              <w:t>1.3</w:t>
+            </w:r>
+            <w:r>
+              <w:rPr>
+                <w:rFonts w:cstheme="minorBidi"/>
+                <w:noProof/>
+              </w:rPr>
+              <w:tab/>
+            </w:r>
+            <w:r>
+              <w:rPr>
+                <w:rStyle w:val="Hyperlink"/>
+                <w:noProof/>
+                <w:lang w:val="ro-RO"/>
+              </w:rPr>
+              <w:t>Obiective</w:t>
+            </w:r>
+            <w:r>
+              <w:rPr>
+                <w:noProof/>
+                <w:webHidden/>
+              </w:rPr>
+              <w:tab/>
+            </w:r>
+            <w:r>
+              <w:rPr>
+                <w:noProof/>
+                <w:webHidden/>
+              </w:rPr>
+              <w:fldChar w:fldCharType="begin"/>
+            </w:r>
+            <w:r>
+              <w:rPr>
+                <w:noProof/>
+                <w:webHidden/>
+              </w:rPr>
+              <w:instrText xml:space="preserve"> PAGEREF _Toc104204956 \h </w:instrText>
+            </w:r>
+            <w:r>
+              <w:rPr>
+                <w:noProof/>
+                <w:webHidden/>
+              </w:rPr>
+            </w:r>
+            <w:r>
+              <w:rPr>
+                <w:noProof/>
+                <w:webHidden/>
+              </w:rPr>
+              <w:fldChar w:fldCharType="separate"/>
+            </w:r>
+            <w:r>
+              <w:rPr>
+                <w:noProof/>
+                <w:webHidden/>
+              </w:rPr>
+              <w:t>5</w:t>
+            </w:r>
+            <w:r>
+              <w:rPr>
+                <w:noProof/>
+                <w:webHidden/>
+              </w:rPr>
+              <w:fldChar w:fldCharType="end"/>
+            </w:r>
+          </w:hyperlink>
+        </w:p>
+        <w:p>
+          <w:pPr>
+            <w:pStyle w:val="TOC2"/>
+            <w:tabs>
+              <w:tab w:val="left" w:pos="880"/>
+              <w:tab w:val="right" w:leader="dot" w:pos="9350"/>
+            </w:tabs>
+            <w:rPr>
+              <w:rFonts w:cstheme="minorBidi"/>
+              <w:noProof/>
+            </w:rPr>
+          </w:pPr>
+          <w:hyperlink w:anchor="_Toc104204957" w:history="1">
+            <w:r>
+              <w:rPr>
+                <w:rStyle w:val="Hyperlink"/>
+                <w:noProof/>
+                <w:lang w:val="ro-RO"/>
+              </w:rPr>
+              <w:t>1.4</w:t>
+            </w:r>
+            <w:r>
+              <w:rPr>
+                <w:rFonts w:cstheme="minorBidi"/>
+                <w:noProof/>
+              </w:rPr>
+              <w:tab/>
+            </w:r>
+            <w:r>
+              <w:rPr>
+                <w:rStyle w:val="Hyperlink"/>
+                <w:noProof/>
+                <w:lang w:val="ro-RO"/>
+              </w:rPr>
+              <w:t>Soluția propusă</w:t>
+            </w:r>
+            <w:r>
+              <w:rPr>
+                <w:noProof/>
+                <w:webHidden/>
+              </w:rPr>
+              <w:tab/>
+            </w:r>
+            <w:r>
+              <w:rPr>
+                <w:noProof/>
+                <w:webHidden/>
+              </w:rPr>
+              <w:fldChar w:fldCharType="begin"/>
+            </w:r>
+            <w:r>
+              <w:rPr>
+                <w:noProof/>
+                <w:webHidden/>
+              </w:rPr>
+              <w:instrText xml:space="preserve"> PAGEREF _Toc104204957 \h </w:instrText>
+            </w:r>
+            <w:r>
+              <w:rPr>
+                <w:noProof/>
+                <w:webHidden/>
+              </w:rPr>
+            </w:r>
+            <w:r>
+              <w:rPr>
+                <w:noProof/>
+                <w:webHidden/>
+              </w:rPr>
+              <w:fldChar w:fldCharType="separate"/>
+            </w:r>
+            <w:r>
+              <w:rPr>
+                <w:noProof/>
+                <w:webHidden/>
+              </w:rPr>
+              <w:t>5</w:t>
+            </w:r>
+            <w:r>
+              <w:rPr>
+                <w:noProof/>
+                <w:webHidden/>
+              </w:rPr>
+              <w:fldChar w:fldCharType="end"/>
+            </w:r>
+          </w:hyperlink>
+        </w:p>
+        <w:p>
+          <w:pPr>
+            <w:pStyle w:val="TOC2"/>
+            <w:tabs>
+              <w:tab w:val="left" w:pos="880"/>
+              <w:tab w:val="right" w:leader="dot" w:pos="9350"/>
+            </w:tabs>
+            <w:rPr>
+              <w:rFonts w:cstheme="minorBidi"/>
+              <w:noProof/>
+            </w:rPr>
+          </w:pPr>
+          <w:hyperlink w:anchor="_Toc104204958" w:history="1">
+            <w:r>
+              <w:rPr>
+                <w:rStyle w:val="Hyperlink"/>
+                <w:noProof/>
+                <w:lang w:val="ro-RO"/>
+              </w:rPr>
+              <w:t>1.5</w:t>
+            </w:r>
+            <w:r>
+              <w:rPr>
+                <w:rFonts w:cstheme="minorBidi"/>
+                <w:noProof/>
+              </w:rPr>
+              <w:tab/>
+            </w:r>
+            <w:r>
+              <w:rPr>
+                <w:rStyle w:val="Hyperlink"/>
+                <w:noProof/>
+                <w:lang w:val="ro-RO"/>
+              </w:rPr>
+              <w:t>Structura lucrării</w:t>
+            </w:r>
+            <w:r>
+              <w:rPr>
+                <w:noProof/>
+                <w:webHidden/>
+              </w:rPr>
+              <w:tab/>
+            </w:r>
+            <w:r>
+              <w:rPr>
+                <w:noProof/>
+                <w:webHidden/>
+              </w:rPr>
+              <w:fldChar w:fldCharType="begin"/>
+            </w:r>
+            <w:r>
+              <w:rPr>
+                <w:noProof/>
+                <w:webHidden/>
+              </w:rPr>
+              <w:instrText xml:space="preserve"> PAGEREF _Toc104204958 \h </w:instrText>
+            </w:r>
+            <w:r>
+              <w:rPr>
+                <w:noProof/>
+                <w:webHidden/>
+              </w:rPr>
+            </w:r>
+            <w:r>
+              <w:rPr>
+                <w:noProof/>
+                <w:webHidden/>
+              </w:rPr>
+              <w:fldChar w:fldCharType="separate"/>
+            </w:r>
+            <w:r>
+              <w:rPr>
+                <w:noProof/>
+                <w:webHidden/>
+              </w:rPr>
+              <w:t>6</w:t>
+            </w:r>
+            <w:r>
+              <w:rPr>
+                <w:noProof/>
+                <w:webHidden/>
+              </w:rPr>
+              <w:fldChar w:fldCharType="end"/>
+            </w:r>
+          </w:hyperlink>
+        </w:p>
+        <w:p>
+          <w:pPr>
+            <w:pStyle w:val="TOC1"/>
+            <w:tabs>
+              <w:tab w:val="left" w:pos="440"/>
+              <w:tab w:val="right" w:leader="dot" w:pos="9350"/>
+            </w:tabs>
+            <w:rPr>
+              <w:rFonts w:eastAsiaTheme="minorEastAsia"/>
+              <w:noProof/>
+            </w:rPr>
+          </w:pPr>
+          <w:hyperlink w:anchor="_Toc104204959" w:history="1">
+            <w:r>
+              <w:rPr>
+                <w:rStyle w:val="Hyperlink"/>
+                <w:noProof/>
+              </w:rPr>
+              <w:t>2</w:t>
+            </w:r>
+            <w:r>
+              <w:rPr>
+                <w:rFonts w:eastAsiaTheme="minorEastAsia"/>
+                <w:noProof/>
+              </w:rPr>
+              <w:tab/>
+            </w:r>
+            <w:r>
+              <w:rPr>
+                <w:rStyle w:val="Hyperlink"/>
+                <w:noProof/>
+              </w:rPr>
+              <w:t>ANALIZA ȘI SPECIFICAREA CERINȚELOR</w:t>
+            </w:r>
+            <w:r>
+              <w:rPr>
+                <w:noProof/>
+                <w:webHidden/>
+              </w:rPr>
+              <w:tab/>
+            </w:r>
+            <w:r>
+              <w:rPr>
+                <w:noProof/>
+                <w:webHidden/>
+              </w:rPr>
+              <w:fldChar w:fldCharType="begin"/>
+            </w:r>
+            <w:r>
+              <w:rPr>
+                <w:noProof/>
+                <w:webHidden/>
+              </w:rPr>
+              <w:instrText xml:space="preserve"> PAGEREF _Toc104204959 \h </w:instrText>
+            </w:r>
+            <w:r>
+              <w:rPr>
+                <w:noProof/>
+                <w:webHidden/>
+              </w:rPr>
+            </w:r>
+            <w:r>
+              <w:rPr>
+                <w:noProof/>
+                <w:webHidden/>
+              </w:rPr>
+              <w:fldChar w:fldCharType="separate"/>
+            </w:r>
+            <w:r>
+              <w:rPr>
+                <w:noProof/>
+                <w:webHidden/>
+              </w:rPr>
+              <w:t>7</w:t>
             </w:r>
             <w:r>
               <w:rPr>
@@ -830,7 +1254,7 @@
           <w:color w:val="auto"/>
         </w:rPr>
       </w:pPr>
-      <w:bookmarkStart w:id="0" w:name="_Toc103882023"/>
+      <w:bookmarkStart w:id="0" w:name="_Toc104204951"/>
       <w:r>
         <w:rPr>
           <w:rFonts w:ascii="Times New Roman" w:hAnsi="Times New Roman" w:cs="Times New Roman"/>
@@ -907,7 +1331,7 @@
           <w:rFonts w:ascii="Times New Roman" w:hAnsi="Times New Roman" w:cs="Times New Roman"/>
         </w:rPr>
       </w:pPr>
-      <w:bookmarkStart w:id="1" w:name="_Toc103882024"/>
+      <w:bookmarkStart w:id="1" w:name="_Toc104204952"/>
       <w:r>
         <w:rPr>
           <w:rFonts w:ascii="Times New Roman" w:hAnsi="Times New Roman" w:cs="Times New Roman"/>
@@ -991,7 +1415,7 @@
         <w:pStyle w:val="Heading1"/>
         <w:jc w:val="both"/>
       </w:pPr>
-      <w:bookmarkStart w:id="2" w:name="_Toc103882025"/>
+      <w:bookmarkStart w:id="2" w:name="_Toc104204953"/>
       <w:r>
         <w:lastRenderedPageBreak/>
         <w:t>1</w:t>
@@ -1088,7 +1512,7 @@
         <w:pStyle w:val="Heading2"/>
         <w:jc w:val="both"/>
       </w:pPr>
-      <w:bookmarkStart w:id="3" w:name="_Toc103882026"/>
+      <w:bookmarkStart w:id="3" w:name="_Toc104204954"/>
       <w:r>
         <w:t>1.1</w:t>
       </w:r>
@@ -1123,6 +1547,7 @@
           <w:lang w:val="ro-RO"/>
         </w:rPr>
       </w:pPr>
+      <w:bookmarkStart w:id="4" w:name="_Toc104204955"/>
       <w:r>
         <w:rPr>
           <w:lang w:val="ro-RO"/>
@@ -1136,6 +1561,7 @@
         <w:tab/>
         <w:t>Problema</w:t>
       </w:r>
+      <w:bookmarkEnd w:id="4"/>
     </w:p>
     <w:p>
       <w:pPr>
@@ -1148,13 +1574,7 @@
         <w:rPr>
           <w:lang w:val="ro-RO"/>
         </w:rPr>
-        <w:t>În România încă nu este atât de extins acest domeniu de case inteligente deoarece soluțiile apărute pe piață sunt destul de scumpe și anevoioase, mai ales dacă locuința este deja construită.</w:t>
-      </w:r>
-      <w:r>
-        <w:rPr>
-          <w:lang w:val="ro-RO"/>
-        </w:rPr>
-        <w:t xml:space="preserve"> Principalele probleme sunt lipsa banilor, fără de care nu prea poți construi un ecosistem prietenos prin care să introduci funcționalități inteligente la propria casă. Sistemele apărute pe piață, sunt într-adevăr inteligente, dar numai un Hub inteligent controlul luminilor costă </w:t>
+        <w:t xml:space="preserve">În România încă nu este atât de extins acest domeniu de case inteligente deoarece soluțiile apărute pe piață sunt destul de scumpe și anevoioase, mai ales dacă locuința este deja construită. Principalele probleme sunt lipsa banilor, fără de care nu prea poți construi un ecosistem prietenos prin care să introduci funcționalități inteligente la propria casă. Sistemele apărute pe piață, sunt într-adevăr inteligente, dar numai un Hub inteligent controlul luminilor costă </w:t>
       </w:r>
       <w:r>
         <w:rPr>
@@ -1191,6 +1611,7 @@
           <w:lang w:val="ro-RO"/>
         </w:rPr>
       </w:pPr>
+      <w:bookmarkStart w:id="5" w:name="_Toc104204956"/>
       <w:r>
         <w:rPr>
           <w:lang w:val="ro-RO"/>
@@ -1204,6 +1625,7 @@
         <w:tab/>
         <w:t>Obiective</w:t>
       </w:r>
+      <w:bookmarkEnd w:id="5"/>
     </w:p>
     <w:p>
       <w:pPr>
@@ -1245,6 +1667,7 @@
           <w:lang w:val="ro-RO"/>
         </w:rPr>
       </w:pPr>
+      <w:bookmarkStart w:id="6" w:name="_Toc104204957"/>
       <w:r>
         <w:rPr>
           <w:lang w:val="ro-RO"/>
@@ -1258,6 +1681,7 @@
         <w:tab/>
         <w:t>Soluția propusă</w:t>
       </w:r>
+      <w:bookmarkEnd w:id="6"/>
     </w:p>
     <w:p>
       <w:pPr>
@@ -1372,6 +1796,7 @@
           <w:lang w:val="ro-RO"/>
         </w:rPr>
       </w:pPr>
+      <w:bookmarkStart w:id="7" w:name="_Toc104204958"/>
       <w:r>
         <w:rPr>
           <w:lang w:val="ro-RO"/>
@@ -1385,6 +1810,7 @@
         <w:tab/>
         <w:t>Structura lucrării</w:t>
       </w:r>
+      <w:bookmarkEnd w:id="7"/>
     </w:p>
     <w:p>
       <w:pPr>
@@ -1493,6 +1919,7 @@
       <w:pPr>
         <w:pStyle w:val="Heading1"/>
       </w:pPr>
+      <w:bookmarkStart w:id="8" w:name="_Toc104204959"/>
       <w:r>
         <w:lastRenderedPageBreak/>
         <w:t>2</w:t>
@@ -1501,16 +1928,2098 @@
         <w:tab/>
         <w:t>ANALIZA ȘI SPECIFICAREA CERINȚELOR</w:t>
       </w:r>
+      <w:bookmarkEnd w:id="8"/>
     </w:p>
     <w:p>
       <w:r>
         <w:t>Dezvoltarea prezentului proiect este motivată din mai multe direcții: din punct de vedere informatic, al integrării tehnologiei în viața de zi cu zi cu scopul de a îmbunătăți viața și de a ne-o face mai ușoară, de a transforma</w:t>
       </w:r>
       <w:r>
-        <w:t xml:space="preserve"> o casă obișnuită într-una inteligentă, cu diferite funcționalități controlabile din propriul telefon inteligent și din punct de vedere al finanțelor de nivel ridicat necesare pentru implementarea acestui gen de proiecte. În continuare vom dezvolta pe rând aceste motivații.</w:t>
-      </w:r>
-    </w:p>
-    <w:p/>
+        <w:t xml:space="preserve"> o casă obișnuită într-una inteligentă, cu diferite funcționalități controlabile din propriul telefon inteligent și din punct de vedere al finanțelor de nivel ridicat necesare pentru implementarea acestui gen de proiecte.</w:t>
+      </w:r>
+      <w:r>
+        <w:t xml:space="preserve"> În al doilea rând, o problemă este și cea medicală și psihologică din punct de vedere al stresului la care utilizatorul este supus atunci când nu este în controlul propriei locuințe.</w:t>
+      </w:r>
+      <w:r>
+        <w:t xml:space="preserve"> În continuare vom dezvolta pe rând aceste motivații.</w:t>
+      </w:r>
+    </w:p>
+    <w:p>
+      <w:pPr>
+        <w:rPr>
+          <w:lang w:val="ro-RO"/>
+        </w:rPr>
+      </w:pPr>
+      <w:r>
+        <w:t>Motiva</w:t>
+      </w:r>
+      <w:r>
+        <w:rPr>
+          <w:lang w:val="ro-RO"/>
+        </w:rPr>
+        <w:t>ția din punct de vedere informatic este foarte importantă deoarece omul merită să fie la curent cu tot ce se întâmplă în casă. Tehnologia ne ușurează viața și în același timp o îmbunătățește. Având la dispoziție aplicația de informare cu privire la senzorii plasați în interiorul casei, utilizatorii vor fi mult mai liniștiți cu privire la ce se întâmplă în interiorul locuinței, stresul la nivel medical se va micșora, iar oamenii nu vor mai pune atât de mult accent pe panica creată de faptul că propria locuință nu este în siguranță.</w:t>
+      </w:r>
+    </w:p>
+    <w:p>
+      <w:pPr>
+        <w:rPr>
+          <w:lang w:val="ro-RO"/>
+        </w:rPr>
+      </w:pPr>
+      <w:r>
+        <w:rPr>
+          <w:lang w:val="ro-RO"/>
+        </w:rPr>
+        <w:t xml:space="preserve">Transformarea unei case obișnuite într-una inteligentă este necesară deoarece tehnologia evoluează pe zi ce trece și este păcat să nu o folosim pentru binele propriei ființe. </w:t>
+      </w:r>
+      <w:r>
+        <w:t>Tehnologia ne-a uşurat şi îmbunătăţit viaţa şi nivelul de trai şi va continua să o facă</w:t>
+      </w:r>
+      <w:r>
+        <w:t>, și aceasta ne este la îndemână</w:t>
+      </w:r>
+      <w:r>
+        <w:rPr>
+          <w:lang w:val="ro-RO"/>
+        </w:rPr>
+        <w:t xml:space="preserve">. Deja folosim </w:t>
+      </w:r>
+      <w:r>
+        <w:t>laptopuri, telefoane inteligente, maşini digitalizate, electrocasnice inteligente</w:t>
+      </w:r>
+      <w:r>
+        <w:rPr>
+          <w:lang w:val="ro-RO"/>
+        </w:rPr>
+        <w:t xml:space="preserve">. </w:t>
+      </w:r>
+      <w:r>
+        <w:t>Toate acestea ne-au impactat viaţa personală într-un fel sau altul</w:t>
+      </w:r>
+      <w:r>
+        <w:t xml:space="preserve">. </w:t>
+      </w:r>
+      <w:r>
+        <w:rPr>
+          <w:lang w:val="ro-RO"/>
+        </w:rPr>
+        <w:t>E</w:t>
+      </w:r>
+      <w:r>
+        <w:rPr>
+          <w:lang w:val="ro-RO"/>
+        </w:rPr>
+        <w:t>ste momentul să integrăm și la nivel de locuință această inteligență. Funcționalitățile pe care le poate oferi o astfel de aplicație sunt simple, dar pot aduce traiul de zi cu zi al vieții la un alt nivel, având siguranța ca totul este sub control.</w:t>
+      </w:r>
+    </w:p>
+    <w:p>
+      <w:pPr>
+        <w:rPr>
+          <w:lang w:val="ro-RO"/>
+        </w:rPr>
+      </w:pPr>
+      <w:r>
+        <w:rPr>
+          <w:lang w:val="ro-RO"/>
+        </w:rPr>
+        <w:t xml:space="preserve">Proiectul prezent propune o soluție pentru a îmbunătăți viața colectivă, în afara spațiului personal al casei, dar nu doar atât. Această soluție permite atât controlul luminilor și diferitelor funcții ale casei din telefon, cât și vizualizarea în timp real a anumitor parametri importanți: temperatura, umiditatea, nivelul de gaz din încăpere, nivelul de luminozitate. Având la dispoziție o aplicație în care informația este doar la un clic distanță, utilizatorul își poate pune încrederea în propria casă și poate pleca la drum fără a mai avea frică pentru </w:t>
+      </w:r>
+      <w:r>
+        <w:rPr>
+          <w:lang w:val="ro-RO"/>
+        </w:rPr>
+        <w:t>ce se poate întâmpla în lipsa acestuia.</w:t>
+      </w:r>
+    </w:p>
+    <w:p>
+      <w:r>
+        <w:t xml:space="preserve">Din punct de vedere medical, stresul este unul din factorii care pot duce la îmbolnăvirea pacienților foarte grav. Acesta este un fenomen psihosocial complex care </w:t>
+      </w:r>
+      <w:r>
+        <w:t>decurge din confruntarea persoanei la nivel psihologic cu diferite sarcini și situații pe care creierul uman le percepe ca fiind dificile, greu de rezolvat, provocând gândire excesivă asupra unor aspecte care, inițial nu par foarte grave, dar ajung să necesite atât de multă energie și efort depus.</w:t>
+      </w:r>
+    </w:p>
+    <w:p>
+      <w:r>
+        <w:br w:type="page"/>
+      </w:r>
+    </w:p>
+    <w:p>
+      <w:pPr>
+        <w:pStyle w:val="Heading1"/>
+        <w:rPr>
+          <w:lang w:val="ro-RO"/>
+        </w:rPr>
+      </w:pPr>
+      <w:r>
+        <w:rPr>
+          <w:lang w:val="ro-RO"/>
+        </w:rPr>
+        <w:lastRenderedPageBreak/>
+        <w:t>3</w:t>
+      </w:r>
+      <w:r>
+        <w:rPr>
+          <w:lang w:val="ro-RO"/>
+        </w:rPr>
+        <w:tab/>
+        <w:t>STUDIU DE PIAȚĂ / SOLUȚII EXISTENTE</w:t>
+      </w:r>
+    </w:p>
+    <w:p>
+      <w:pPr>
+        <w:rPr>
+          <w:lang w:val="ro-RO"/>
+        </w:rPr>
+      </w:pPr>
+      <w:r>
+        <w:rPr>
+          <w:lang w:val="ro-RO"/>
+        </w:rPr>
+        <w:t xml:space="preserve">Oamenii interacționează cu mediul din jurul lor prin diferite moduri. </w:t>
+      </w:r>
+      <w:r>
+        <w:rPr>
+          <w:lang w:val="ro-RO"/>
+        </w:rPr>
+        <w:t>Dacă mediul cu care aceștia interacționează este unul prietenos și care răspunde înapoi cu informații, aceasta poate aduce un mare avantaj. O aplicație pentru o casă inteligentă introduce această comunicare a utilizatorilor cu propria locuință, și face din aceasta o proprietate cu un mediu prietenos, dând posibilitatea de control total și informare continuă.</w:t>
+      </w:r>
+    </w:p>
+    <w:p>
+      <w:pPr>
+        <w:rPr>
+          <w:lang w:val="ro-RO"/>
+        </w:rPr>
+      </w:pPr>
+      <w:r>
+        <w:rPr>
+          <w:lang w:val="ro-RO"/>
+        </w:rPr>
+        <w:t xml:space="preserve">Una din abordările uzuale cu privire la crearea unui mediu inteligent pentru locuințe este automatizarea funcționalităților prezente deja în interiorul casei. Pot fi utilizați anumiți senzori (senzori PIR) pentru a se reduce costurile privitoare la consumul de curent, sau senzori care să transmită informații utile proprietarilor (senzori de gaz, senzori de temperatura). În același timp, este nevoie de microcontrolere care </w:t>
+      </w:r>
+      <w:r>
+        <w:rPr>
+          <w:lang w:val="ro-RO"/>
+        </w:rPr>
+        <w:t>facilitează comunicația senzorilor cu aplicația pentru casa inteligentă.</w:t>
+      </w:r>
+    </w:p>
+    <w:p>
+      <w:pPr>
+        <w:rPr>
+          <w:lang w:val="ro-RO"/>
+        </w:rPr>
+      </w:pPr>
+      <w:r>
+        <w:rPr>
+          <w:lang w:val="ro-RO"/>
+        </w:rPr>
+        <w:t>Comunicațiile între senzori și microcontroler sau microcontroler și server/aplicație se pot realiza prin mai multe protocoale prezente deja pe piață. Aceste protocoale au diferite avantaje și dezavantaje; unele pot fi comunicații seriale, care necesită prezența unui canal fizic de comunicație (cablu, fire), iar altele pot fi comunicații wireless (fara fir) și aici se folosesc, din nou, mai multe protocoale și tipuri de comunicație. În continuare vom prezenta diverse protocoale și tipuri de comunicație, și vom pune în lumină avantaje și dezavantaje.</w:t>
+      </w:r>
+    </w:p>
+    <w:p>
+      <w:pPr>
+        <w:pStyle w:val="ListParagraph"/>
+        <w:numPr>
+          <w:ilvl w:val="0"/>
+          <w:numId w:val="2"/>
+        </w:numPr>
+        <w:rPr>
+          <w:lang w:val="ro-RO"/>
+        </w:rPr>
+      </w:pPr>
+      <w:r>
+        <w:rPr>
+          <w:lang w:val="ro-RO"/>
+        </w:rPr>
+        <w:t xml:space="preserve">Ethernet – Protocol de comunicație standard, care utilizeaza transmiterea datelor prin cablu, permite transmiterea unor cantități mari de date și acestea pot fi transmise cu ușurință și destul de rapid. Tehnologia Ethernet permite pachetelor de date să fie transmise cu ajutorul cablurilor </w:t>
+      </w:r>
+      <w:r>
+        <w:rPr>
+          <w:lang w:val="ro-RO"/>
+        </w:rPr>
+        <w:t>fizice, create din perechi de fire răsucite. Vitezele de transmisie atinse cu acest protocol sunt de 1Gbps la cablurile de tip CAT4, iar la cele de tip CAT6 se poate ajunge la viteze de 10Gbps.</w:t>
+      </w:r>
+    </w:p>
+    <w:p>
+      <w:pPr>
+        <w:pStyle w:val="ListParagraph"/>
+        <w:numPr>
+          <w:ilvl w:val="0"/>
+          <w:numId w:val="2"/>
+        </w:numPr>
+        <w:rPr>
+          <w:lang w:val="ro-RO"/>
+        </w:rPr>
+      </w:pPr>
+      <w:r>
+        <w:rPr>
+          <w:lang w:val="ro-RO"/>
+        </w:rPr>
+        <w:t xml:space="preserve">Wi-Fi – Protocol de comunicație standard, care utilizează transmiterea datelor prin aer, permite interoperabilitatea (abilitatea sistemelor sau proceselor de a lucra împreună pentru realizarea unui scop comun) și comunicarea facilă între mai multe dispozitive diferite. Pachetele transmise prin protocolul de comunicație Wi-Fi circulă în unde radio in spectrul de frecvențe de 2.4GHz sau 5 GHz. Vitezele atinse de acest protocol de transmisie de date </w:t>
+      </w:r>
+      <w:r>
+        <w:rPr>
+          <w:lang w:val="ro-RO"/>
+        </w:rPr>
+        <w:t>sunt cuprinse între 10Mbps și 100Mbps. De asemenea, protocolul Wi-Fi este capabil să transmite elemente audio și video la calitate superioară.</w:t>
+      </w:r>
+    </w:p>
+    <w:p>
+      <w:pPr>
+        <w:pStyle w:val="ListParagraph"/>
+        <w:numPr>
+          <w:ilvl w:val="0"/>
+          <w:numId w:val="2"/>
+        </w:numPr>
+        <w:rPr>
+          <w:lang w:val="ro-RO"/>
+        </w:rPr>
+      </w:pPr>
+      <w:r>
+        <w:rPr>
+          <w:lang w:val="ro-RO"/>
+        </w:rPr>
+        <w:t>Zigbee – Protocol de comunicație wireless, dezvoltat pentru a face posibilă comunicația cu o viteză relativ redusă, dar, în același timp, folosind o bandă de frecvență redusă. Acest protocol de transmisie al datelor se folosește pentru comunicații pe distanțe reduse. Undele radio transmise prin acest protocol operează la frecvența de 2.4GHz. Vitezele de transmisie sunt de 250kbps și de obicei se transmit și se primesc diferite comenzi deoarece frecvența folosită este robustă.</w:t>
+      </w:r>
+    </w:p>
+    <w:p>
+      <w:pPr>
+        <w:pStyle w:val="ListParagraph"/>
+        <w:numPr>
+          <w:ilvl w:val="0"/>
+          <w:numId w:val="2"/>
+        </w:numPr>
+        <w:rPr>
+          <w:lang w:val="ro-RO"/>
+        </w:rPr>
+      </w:pPr>
+      <w:r>
+        <w:rPr>
+          <w:lang w:val="ro-RO"/>
+        </w:rPr>
+        <w:t>Bluetooth – Protocol de comunicație wireless, ce face posibilă comunicația între diferite dispozitive, pe o distanță redusă. Majoritatea dispozitivelor (în special telefoanele inteligente) au la dispoziție și includ acest protocol în arhitectură, ceea ce face din acest protocol unul facil când vine vorba de comunicarea între dispozitive într-o aplicație creată pentru o  casă inteligentă. Și acest protocol folosește banda de frecvență de 2.4GHz. Protocolul funcționează pe o setare de Master/Slave. Variantele Bluetooth 3.0 și Bluetooth 4.0 permit transmiterea datelor la o viteză aproximativă de 24Mbps.</w:t>
+      </w:r>
+    </w:p>
+    <w:p>
+      <w:pPr>
+        <w:rPr>
+          <w:lang w:val="ro-RO"/>
+        </w:rPr>
+      </w:pPr>
+      <w:r>
+        <w:rPr>
+          <w:lang w:val="ro-RO"/>
+        </w:rPr>
+        <w:lastRenderedPageBreak/>
+        <w:t>În continuare, voi prezenta avantajele și dezavantajele pe care le oferă fiecare din protocoalele de comunicație prezentate succint mai sus.</w:t>
+      </w:r>
+    </w:p>
+    <w:p>
+      <w:pPr>
+        <w:rPr>
+          <w:lang w:val="ro-RO"/>
+        </w:rPr>
+      </w:pPr>
+    </w:p>
+    <w:tbl>
+      <w:tblPr>
+        <w:tblStyle w:val="GridTable4"/>
+        <w:tblW w:w="10053" w:type="dxa"/>
+        <w:jc w:val="center"/>
+        <w:tblLook w:val="04A0" w:firstRow="1" w:lastRow="0" w:firstColumn="1" w:lastColumn="0" w:noHBand="0" w:noVBand="1"/>
+      </w:tblPr>
+      <w:tblGrid>
+        <w:gridCol w:w="2253"/>
+        <w:gridCol w:w="3889"/>
+        <w:gridCol w:w="3911"/>
+      </w:tblGrid>
+      <w:tr>
+        <w:trPr>
+          <w:cnfStyle w:val="100000000000" w:firstRow="1" w:lastRow="0" w:firstColumn="0" w:lastColumn="0" w:oddVBand="0" w:evenVBand="0" w:oddHBand="0" w:evenHBand="0" w:firstRowFirstColumn="0" w:firstRowLastColumn="0" w:lastRowFirstColumn="0" w:lastRowLastColumn="0"/>
+          <w:trHeight w:val="192"/>
+          <w:jc w:val="center"/>
+        </w:trPr>
+        <w:tc>
+          <w:tcPr>
+            <w:cnfStyle w:val="001000000000" w:firstRow="0" w:lastRow="0" w:firstColumn="1" w:lastColumn="0" w:oddVBand="0" w:evenVBand="0" w:oddHBand="0" w:evenHBand="0" w:firstRowFirstColumn="0" w:firstRowLastColumn="0" w:lastRowFirstColumn="0" w:lastRowLastColumn="0"/>
+            <w:tcW w:w="2253" w:type="dxa"/>
+            <w:vAlign w:val="center"/>
+          </w:tcPr>
+          <w:p>
+            <w:pPr>
+              <w:rPr>
+                <w:lang w:val="ro-RO"/>
+              </w:rPr>
+            </w:pPr>
+            <w:r>
+              <w:rPr>
+                <w:lang w:val="ro-RO"/>
+              </w:rPr>
+              <w:t>Protocol</w:t>
+            </w:r>
+          </w:p>
+        </w:tc>
+        <w:tc>
+          <w:tcPr>
+            <w:tcW w:w="3889" w:type="dxa"/>
+            <w:vAlign w:val="center"/>
+          </w:tcPr>
+          <w:p>
+            <w:pPr>
+              <w:cnfStyle w:val="100000000000" w:firstRow="1" w:lastRow="0" w:firstColumn="0" w:lastColumn="0" w:oddVBand="0" w:evenVBand="0" w:oddHBand="0" w:evenHBand="0" w:firstRowFirstColumn="0" w:firstRowLastColumn="0" w:lastRowFirstColumn="0" w:lastRowLastColumn="0"/>
+              <w:rPr>
+                <w:lang w:val="ro-RO"/>
+              </w:rPr>
+            </w:pPr>
+            <w:r>
+              <w:rPr>
+                <w:lang w:val="ro-RO"/>
+              </w:rPr>
+              <w:t>Avantaje</w:t>
+            </w:r>
+          </w:p>
+        </w:tc>
+        <w:tc>
+          <w:tcPr>
+            <w:tcW w:w="3911" w:type="dxa"/>
+            <w:vAlign w:val="center"/>
+          </w:tcPr>
+          <w:p>
+            <w:pPr>
+              <w:cnfStyle w:val="100000000000" w:firstRow="1" w:lastRow="0" w:firstColumn="0" w:lastColumn="0" w:oddVBand="0" w:evenVBand="0" w:oddHBand="0" w:evenHBand="0" w:firstRowFirstColumn="0" w:firstRowLastColumn="0" w:lastRowFirstColumn="0" w:lastRowLastColumn="0"/>
+              <w:rPr>
+                <w:lang w:val="ro-RO"/>
+              </w:rPr>
+            </w:pPr>
+            <w:r>
+              <w:rPr>
+                <w:lang w:val="ro-RO"/>
+              </w:rPr>
+              <w:t>Dezavantaje</w:t>
+            </w:r>
+          </w:p>
+        </w:tc>
+      </w:tr>
+      <w:tr>
+        <w:trPr>
+          <w:cnfStyle w:val="000000100000" w:firstRow="0" w:lastRow="0" w:firstColumn="0" w:lastColumn="0" w:oddVBand="0" w:evenVBand="0" w:oddHBand="1" w:evenHBand="0" w:firstRowFirstColumn="0" w:firstRowLastColumn="0" w:lastRowFirstColumn="0" w:lastRowLastColumn="0"/>
+          <w:trHeight w:val="1373"/>
+          <w:jc w:val="center"/>
+        </w:trPr>
+        <w:tc>
+          <w:tcPr>
+            <w:cnfStyle w:val="001000000000" w:firstRow="0" w:lastRow="0" w:firstColumn="1" w:lastColumn="0" w:oddVBand="0" w:evenVBand="0" w:oddHBand="0" w:evenHBand="0" w:firstRowFirstColumn="0" w:firstRowLastColumn="0" w:lastRowFirstColumn="0" w:lastRowLastColumn="0"/>
+            <w:tcW w:w="2253" w:type="dxa"/>
+            <w:vAlign w:val="center"/>
+          </w:tcPr>
+          <w:p>
+            <w:pPr>
+              <w:rPr>
+                <w:lang w:val="ro-RO"/>
+              </w:rPr>
+            </w:pPr>
+            <w:r>
+              <w:rPr>
+                <w:lang w:val="ro-RO"/>
+              </w:rPr>
+              <w:t>Ethernet</w:t>
+            </w:r>
+          </w:p>
+        </w:tc>
+        <w:tc>
+          <w:tcPr>
+            <w:tcW w:w="3889" w:type="dxa"/>
+            <w:vAlign w:val="center"/>
+          </w:tcPr>
+          <w:p>
+            <w:pPr>
+              <w:cnfStyle w:val="000000100000" w:firstRow="0" w:lastRow="0" w:firstColumn="0" w:lastColumn="0" w:oddVBand="0" w:evenVBand="0" w:oddHBand="1" w:evenHBand="0" w:firstRowFirstColumn="0" w:firstRowLastColumn="0" w:lastRowFirstColumn="0" w:lastRowLastColumn="0"/>
+              <w:rPr>
+                <w:lang w:val="ro-RO"/>
+              </w:rPr>
+            </w:pPr>
+            <w:r>
+              <w:rPr>
+                <w:lang w:val="ro-RO"/>
+              </w:rPr>
+              <w:t xml:space="preserve">- </w:t>
+            </w:r>
+            <w:r>
+              <w:rPr>
+                <w:lang w:val="ro-RO"/>
+              </w:rPr>
+              <w:t>viteza de transmisie a datelor</w:t>
+            </w:r>
+          </w:p>
+          <w:p>
+            <w:pPr>
+              <w:cnfStyle w:val="000000100000" w:firstRow="0" w:lastRow="0" w:firstColumn="0" w:lastColumn="0" w:oddVBand="0" w:evenVBand="0" w:oddHBand="1" w:evenHBand="0" w:firstRowFirstColumn="0" w:firstRowLastColumn="0" w:lastRowFirstColumn="0" w:lastRowLastColumn="0"/>
+              <w:rPr>
+                <w:lang w:val="ro-RO"/>
+              </w:rPr>
+            </w:pPr>
+            <w:r>
+              <w:rPr>
+                <w:lang w:val="ro-RO"/>
+              </w:rPr>
+              <w:t xml:space="preserve">- </w:t>
+            </w:r>
+            <w:r>
+              <w:rPr>
+                <w:lang w:val="ro-RO"/>
+              </w:rPr>
+              <w:t>distanța facilă pe care se poate face transmisia</w:t>
+            </w:r>
+          </w:p>
+          <w:p>
+            <w:pPr>
+              <w:cnfStyle w:val="000000100000" w:firstRow="0" w:lastRow="0" w:firstColumn="0" w:lastColumn="0" w:oddVBand="0" w:evenVBand="0" w:oddHBand="1" w:evenHBand="0" w:firstRowFirstColumn="0" w:firstRowLastColumn="0" w:lastRowFirstColumn="0" w:lastRowLastColumn="0"/>
+              <w:rPr>
+                <w:lang w:val="ro-RO"/>
+              </w:rPr>
+            </w:pPr>
+            <w:r>
+              <w:rPr>
+                <w:lang w:val="ro-RO"/>
+              </w:rPr>
+              <w:t xml:space="preserve">- </w:t>
+            </w:r>
+            <w:r>
+              <w:rPr>
+                <w:lang w:val="ro-RO"/>
+              </w:rPr>
+              <w:t>securitatea de care dispune rețeaua fizica, pe cablu</w:t>
+            </w:r>
+          </w:p>
+        </w:tc>
+        <w:tc>
+          <w:tcPr>
+            <w:tcW w:w="3911" w:type="dxa"/>
+            <w:vAlign w:val="center"/>
+          </w:tcPr>
+          <w:p>
+            <w:pPr>
+              <w:cnfStyle w:val="000000100000" w:firstRow="0" w:lastRow="0" w:firstColumn="0" w:lastColumn="0" w:oddVBand="0" w:evenVBand="0" w:oddHBand="1" w:evenHBand="0" w:firstRowFirstColumn="0" w:firstRowLastColumn="0" w:lastRowFirstColumn="0" w:lastRowLastColumn="0"/>
+              <w:rPr>
+                <w:lang w:val="ro-RO"/>
+              </w:rPr>
+            </w:pPr>
+            <w:r>
+              <w:rPr>
+                <w:lang w:val="ro-RO"/>
+              </w:rPr>
+              <w:t xml:space="preserve">- </w:t>
+            </w:r>
+            <w:r>
+              <w:rPr>
+                <w:lang w:val="ro-RO"/>
+              </w:rPr>
+              <w:t>costul ridicat necesar instalării rețelei de cabluri</w:t>
+            </w:r>
+          </w:p>
+          <w:p>
+            <w:pPr>
+              <w:cnfStyle w:val="000000100000" w:firstRow="0" w:lastRow="0" w:firstColumn="0" w:lastColumn="0" w:oddVBand="0" w:evenVBand="0" w:oddHBand="1" w:evenHBand="0" w:firstRowFirstColumn="0" w:firstRowLastColumn="0" w:lastRowFirstColumn="0" w:lastRowLastColumn="0"/>
+              <w:rPr>
+                <w:lang w:val="ro-RO"/>
+              </w:rPr>
+            </w:pPr>
+            <w:r>
+              <w:rPr>
+                <w:lang w:val="ro-RO"/>
+              </w:rPr>
+              <w:t xml:space="preserve">- </w:t>
+            </w:r>
+            <w:r>
+              <w:rPr>
+                <w:lang w:val="ro-RO"/>
+              </w:rPr>
+              <w:t>necesitatea unor switch-uri</w:t>
+            </w:r>
+          </w:p>
+          <w:p>
+            <w:pPr>
+              <w:cnfStyle w:val="000000100000" w:firstRow="0" w:lastRow="0" w:firstColumn="0" w:lastColumn="0" w:oddVBand="0" w:evenVBand="0" w:oddHBand="1" w:evenHBand="0" w:firstRowFirstColumn="0" w:firstRowLastColumn="0" w:lastRowFirstColumn="0" w:lastRowLastColumn="0"/>
+              <w:rPr>
+                <w:lang w:val="ro-RO"/>
+              </w:rPr>
+            </w:pPr>
+            <w:r>
+              <w:rPr>
+                <w:lang w:val="ro-RO"/>
+              </w:rPr>
+              <w:t xml:space="preserve">- </w:t>
+            </w:r>
+            <w:r>
+              <w:rPr>
+                <w:lang w:val="ro-RO"/>
+              </w:rPr>
+              <w:t>planificarea corectă și din timp a casei pentru a introduce rețeaua de cabluri prin perete, pentru a nu fi la vedere</w:t>
+            </w:r>
+          </w:p>
+        </w:tc>
+      </w:tr>
+      <w:tr>
+        <w:trPr>
+          <w:trHeight w:val="1960"/>
+          <w:jc w:val="center"/>
+        </w:trPr>
+        <w:tc>
+          <w:tcPr>
+            <w:cnfStyle w:val="001000000000" w:firstRow="0" w:lastRow="0" w:firstColumn="1" w:lastColumn="0" w:oddVBand="0" w:evenVBand="0" w:oddHBand="0" w:evenHBand="0" w:firstRowFirstColumn="0" w:firstRowLastColumn="0" w:lastRowFirstColumn="0" w:lastRowLastColumn="0"/>
+            <w:tcW w:w="2253" w:type="dxa"/>
+            <w:vAlign w:val="center"/>
+          </w:tcPr>
+          <w:p>
+            <w:pPr>
+              <w:rPr>
+                <w:lang w:val="ro-RO"/>
+              </w:rPr>
+            </w:pPr>
+            <w:r>
+              <w:rPr>
+                <w:lang w:val="ro-RO"/>
+              </w:rPr>
+              <w:t>Wi-Fi</w:t>
+            </w:r>
+          </w:p>
+        </w:tc>
+        <w:tc>
+          <w:tcPr>
+            <w:tcW w:w="3889" w:type="dxa"/>
+            <w:vAlign w:val="center"/>
+          </w:tcPr>
+          <w:p>
+            <w:pPr>
+              <w:cnfStyle w:val="000000000000" w:firstRow="0" w:lastRow="0" w:firstColumn="0" w:lastColumn="0" w:oddVBand="0" w:evenVBand="0" w:oddHBand="0" w:evenHBand="0" w:firstRowFirstColumn="0" w:firstRowLastColumn="0" w:lastRowFirstColumn="0" w:lastRowLastColumn="0"/>
+              <w:rPr>
+                <w:lang w:val="ro-RO"/>
+              </w:rPr>
+            </w:pPr>
+            <w:r>
+              <w:rPr>
+                <w:lang w:val="ro-RO"/>
+              </w:rPr>
+              <w:t xml:space="preserve">- </w:t>
+            </w:r>
+            <w:r>
+              <w:rPr>
+                <w:lang w:val="ro-RO"/>
+              </w:rPr>
+              <w:t>viteza de transmisie a datelor</w:t>
+            </w:r>
+          </w:p>
+          <w:p>
+            <w:pPr>
+              <w:cnfStyle w:val="000000000000" w:firstRow="0" w:lastRow="0" w:firstColumn="0" w:lastColumn="0" w:oddVBand="0" w:evenVBand="0" w:oddHBand="0" w:evenHBand="0" w:firstRowFirstColumn="0" w:firstRowLastColumn="0" w:lastRowFirstColumn="0" w:lastRowLastColumn="0"/>
+              <w:rPr>
+                <w:lang w:val="ro-RO"/>
+              </w:rPr>
+            </w:pPr>
+            <w:r>
+              <w:rPr>
+                <w:lang w:val="ro-RO"/>
+              </w:rPr>
+              <w:t xml:space="preserve">- </w:t>
+            </w:r>
+            <w:r>
+              <w:rPr>
+                <w:lang w:val="ro-RO"/>
+              </w:rPr>
+              <w:t>raza de acoperire</w:t>
+            </w:r>
+          </w:p>
+          <w:p>
+            <w:pPr>
+              <w:cnfStyle w:val="000000000000" w:firstRow="0" w:lastRow="0" w:firstColumn="0" w:lastColumn="0" w:oddVBand="0" w:evenVBand="0" w:oddHBand="0" w:evenHBand="0" w:firstRowFirstColumn="0" w:firstRowLastColumn="0" w:lastRowFirstColumn="0" w:lastRowLastColumn="0"/>
+              <w:rPr>
+                <w:lang w:val="ro-RO"/>
+              </w:rPr>
+            </w:pPr>
+            <w:r>
+              <w:rPr>
+                <w:lang w:val="ro-RO"/>
+              </w:rPr>
+              <w:t xml:space="preserve">- </w:t>
+            </w:r>
+            <w:r>
+              <w:rPr>
+                <w:lang w:val="ro-RO"/>
+              </w:rPr>
+              <w:t>tehnologia și informația este la îndemână</w:t>
+            </w:r>
+          </w:p>
+          <w:p>
+            <w:pPr>
+              <w:cnfStyle w:val="000000000000" w:firstRow="0" w:lastRow="0" w:firstColumn="0" w:lastColumn="0" w:oddVBand="0" w:evenVBand="0" w:oddHBand="0" w:evenHBand="0" w:firstRowFirstColumn="0" w:firstRowLastColumn="0" w:lastRowFirstColumn="0" w:lastRowLastColumn="0"/>
+              <w:rPr>
+                <w:lang w:val="ro-RO"/>
+              </w:rPr>
+            </w:pPr>
+            <w:r>
+              <w:rPr>
+                <w:lang w:val="ro-RO"/>
+              </w:rPr>
+              <w:t xml:space="preserve">- </w:t>
+            </w:r>
+            <w:r>
+              <w:rPr>
+                <w:lang w:val="ro-RO"/>
+              </w:rPr>
+              <w:t>un router wireless este mult mai ieftin decât crearea unei întregi rețele pe cablu care conține switch-uri</w:t>
+            </w:r>
+          </w:p>
+        </w:tc>
+        <w:tc>
+          <w:tcPr>
+            <w:tcW w:w="3911" w:type="dxa"/>
+            <w:vAlign w:val="center"/>
+          </w:tcPr>
+          <w:p>
+            <w:pPr>
+              <w:cnfStyle w:val="000000000000" w:firstRow="0" w:lastRow="0" w:firstColumn="0" w:lastColumn="0" w:oddVBand="0" w:evenVBand="0" w:oddHBand="0" w:evenHBand="0" w:firstRowFirstColumn="0" w:firstRowLastColumn="0" w:lastRowFirstColumn="0" w:lastRowLastColumn="0"/>
+              <w:rPr>
+                <w:lang w:val="ro-RO"/>
+              </w:rPr>
+            </w:pPr>
+            <w:r>
+              <w:rPr>
+                <w:lang w:val="ro-RO"/>
+              </w:rPr>
+              <w:t xml:space="preserve">- </w:t>
+            </w:r>
+            <w:r>
+              <w:rPr>
+                <w:lang w:val="ro-RO"/>
+              </w:rPr>
+              <w:t>competiția dispozitivelor este foarte mare în aceeași bandă de frecvență: telefoane, tablete, ceasuri inteligente, termostate</w:t>
+            </w:r>
+          </w:p>
+          <w:p>
+            <w:pPr>
+              <w:cnfStyle w:val="000000000000" w:firstRow="0" w:lastRow="0" w:firstColumn="0" w:lastColumn="0" w:oddVBand="0" w:evenVBand="0" w:oddHBand="0" w:evenHBand="0" w:firstRowFirstColumn="0" w:firstRowLastColumn="0" w:lastRowFirstColumn="0" w:lastRowLastColumn="0"/>
+              <w:rPr>
+                <w:lang w:val="ro-RO"/>
+              </w:rPr>
+            </w:pPr>
+            <w:r>
+              <w:rPr>
+                <w:lang w:val="ro-RO"/>
+              </w:rPr>
+              <w:t xml:space="preserve">- </w:t>
+            </w:r>
+            <w:r>
+              <w:rPr>
+                <w:lang w:val="ro-RO"/>
+              </w:rPr>
+              <w:t>consumul de putere este mare la dispozitivele Wi-Fi</w:t>
+            </w:r>
+          </w:p>
+          <w:p>
+            <w:pPr>
+              <w:cnfStyle w:val="000000000000" w:firstRow="0" w:lastRow="0" w:firstColumn="0" w:lastColumn="0" w:oddVBand="0" w:evenVBand="0" w:oddHBand="0" w:evenHBand="0" w:firstRowFirstColumn="0" w:firstRowLastColumn="0" w:lastRowFirstColumn="0" w:lastRowLastColumn="0"/>
+              <w:rPr>
+                <w:lang w:val="ro-RO"/>
+              </w:rPr>
+            </w:pPr>
+            <w:r>
+              <w:rPr>
+                <w:lang w:val="ro-RO"/>
+              </w:rPr>
+              <w:t xml:space="preserve">- </w:t>
+            </w:r>
+            <w:r>
+              <w:rPr>
+                <w:lang w:val="ro-RO"/>
+              </w:rPr>
+              <w:t xml:space="preserve">la nivel de securitate este necesară </w:t>
+            </w:r>
+            <w:r>
+              <w:rPr>
+                <w:lang w:val="ro-RO"/>
+              </w:rPr>
+              <w:t>o setare corectă și atentă</w:t>
+            </w:r>
+          </w:p>
+        </w:tc>
+      </w:tr>
+      <w:tr>
+        <w:trPr>
+          <w:cnfStyle w:val="000000100000" w:firstRow="0" w:lastRow="0" w:firstColumn="0" w:lastColumn="0" w:oddVBand="0" w:evenVBand="0" w:oddHBand="1" w:evenHBand="0" w:firstRowFirstColumn="0" w:firstRowLastColumn="0" w:lastRowFirstColumn="0" w:lastRowLastColumn="0"/>
+          <w:trHeight w:val="1373"/>
+          <w:jc w:val="center"/>
+        </w:trPr>
+        <w:tc>
+          <w:tcPr>
+            <w:cnfStyle w:val="001000000000" w:firstRow="0" w:lastRow="0" w:firstColumn="1" w:lastColumn="0" w:oddVBand="0" w:evenVBand="0" w:oddHBand="0" w:evenHBand="0" w:firstRowFirstColumn="0" w:firstRowLastColumn="0" w:lastRowFirstColumn="0" w:lastRowLastColumn="0"/>
+            <w:tcW w:w="2253" w:type="dxa"/>
+            <w:vAlign w:val="center"/>
+          </w:tcPr>
+          <w:p>
+            <w:pPr>
+              <w:rPr>
+                <w:lang w:val="ro-RO"/>
+              </w:rPr>
+            </w:pPr>
+            <w:r>
+              <w:rPr>
+                <w:lang w:val="ro-RO"/>
+              </w:rPr>
+              <w:t>Zigbee</w:t>
+            </w:r>
+          </w:p>
+        </w:tc>
+        <w:tc>
+          <w:tcPr>
+            <w:tcW w:w="3889" w:type="dxa"/>
+            <w:vAlign w:val="center"/>
+          </w:tcPr>
+          <w:p>
+            <w:pPr>
+              <w:cnfStyle w:val="000000100000" w:firstRow="0" w:lastRow="0" w:firstColumn="0" w:lastColumn="0" w:oddVBand="0" w:evenVBand="0" w:oddHBand="1" w:evenHBand="0" w:firstRowFirstColumn="0" w:firstRowLastColumn="0" w:lastRowFirstColumn="0" w:lastRowLastColumn="0"/>
+              <w:rPr>
+                <w:lang w:val="ro-RO"/>
+              </w:rPr>
+            </w:pPr>
+            <w:r>
+              <w:rPr>
+                <w:lang w:val="ro-RO"/>
+              </w:rPr>
+              <w:t xml:space="preserve">- </w:t>
+            </w:r>
+            <w:r>
+              <w:rPr>
+                <w:lang w:val="ro-RO"/>
+              </w:rPr>
+              <w:t>rețea flexibilă</w:t>
+            </w:r>
+          </w:p>
+          <w:p>
+            <w:pPr>
+              <w:cnfStyle w:val="000000100000" w:firstRow="0" w:lastRow="0" w:firstColumn="0" w:lastColumn="0" w:oddVBand="0" w:evenVBand="0" w:oddHBand="1" w:evenHBand="0" w:firstRowFirstColumn="0" w:firstRowLastColumn="0" w:lastRowFirstColumn="0" w:lastRowLastColumn="0"/>
+              <w:rPr>
+                <w:lang w:val="ro-RO"/>
+              </w:rPr>
+            </w:pPr>
+            <w:r>
+              <w:rPr>
+                <w:lang w:val="ro-RO"/>
+              </w:rPr>
+              <w:t xml:space="preserve">- </w:t>
+            </w:r>
+            <w:r>
+              <w:rPr>
+                <w:lang w:val="ro-RO"/>
+              </w:rPr>
+              <w:t>necesită consum de putere mic</w:t>
+            </w:r>
+          </w:p>
+          <w:p>
+            <w:pPr>
+              <w:cnfStyle w:val="000000100000" w:firstRow="0" w:lastRow="0" w:firstColumn="0" w:lastColumn="0" w:oddVBand="0" w:evenVBand="0" w:oddHBand="1" w:evenHBand="0" w:firstRowFirstColumn="0" w:firstRowLastColumn="0" w:lastRowFirstColumn="0" w:lastRowLastColumn="0"/>
+              <w:rPr>
+                <w:lang w:val="ro-RO"/>
+              </w:rPr>
+            </w:pPr>
+            <w:r>
+              <w:rPr>
+                <w:lang w:val="ro-RO"/>
+              </w:rPr>
+              <w:t xml:space="preserve">- </w:t>
+            </w:r>
+            <w:r>
+              <w:rPr>
+                <w:lang w:val="ro-RO"/>
+              </w:rPr>
+              <w:t>dispozitivele care folosesc Zigbee sunt pe baterii, ceea ce face ca rețeaua Zigbee să fie redusă din punct de vedere arhitectural și fizic ca dimensiune</w:t>
+            </w:r>
+          </w:p>
+        </w:tc>
+        <w:tc>
+          <w:tcPr>
+            <w:tcW w:w="3911" w:type="dxa"/>
+            <w:vAlign w:val="center"/>
+          </w:tcPr>
+          <w:p>
+            <w:pPr>
+              <w:cnfStyle w:val="000000100000" w:firstRow="0" w:lastRow="0" w:firstColumn="0" w:lastColumn="0" w:oddVBand="0" w:evenVBand="0" w:oddHBand="1" w:evenHBand="0" w:firstRowFirstColumn="0" w:firstRowLastColumn="0" w:lastRowFirstColumn="0" w:lastRowLastColumn="0"/>
+              <w:rPr>
+                <w:lang w:val="ro-RO"/>
+              </w:rPr>
+            </w:pPr>
+            <w:r>
+              <w:rPr>
+                <w:lang w:val="ro-RO"/>
+              </w:rPr>
+              <w:t xml:space="preserve">- </w:t>
+            </w:r>
+            <w:r>
+              <w:rPr>
+                <w:lang w:val="ro-RO"/>
+              </w:rPr>
+              <w:t>limitat din punct de vedere al accesoriilor disponibile pe piață</w:t>
+            </w:r>
+          </w:p>
+          <w:p>
+            <w:pPr>
+              <w:cnfStyle w:val="000000100000" w:firstRow="0" w:lastRow="0" w:firstColumn="0" w:lastColumn="0" w:oddVBand="0" w:evenVBand="0" w:oddHBand="1" w:evenHBand="0" w:firstRowFirstColumn="0" w:firstRowLastColumn="0" w:lastRowFirstColumn="0" w:lastRowLastColumn="0"/>
+              <w:rPr>
+                <w:lang w:val="ro-RO"/>
+              </w:rPr>
+            </w:pPr>
+            <w:r>
+              <w:rPr>
+                <w:lang w:val="ro-RO"/>
+              </w:rPr>
+              <w:t xml:space="preserve">- </w:t>
+            </w:r>
+            <w:r>
+              <w:rPr>
+                <w:lang w:val="ro-RO"/>
+              </w:rPr>
+              <w:t>nu este atât de popular</w:t>
+            </w:r>
+          </w:p>
+          <w:p>
+            <w:pPr>
+              <w:cnfStyle w:val="000000100000" w:firstRow="0" w:lastRow="0" w:firstColumn="0" w:lastColumn="0" w:oddVBand="0" w:evenVBand="0" w:oddHBand="1" w:evenHBand="0" w:firstRowFirstColumn="0" w:firstRowLastColumn="0" w:lastRowFirstColumn="0" w:lastRowLastColumn="0"/>
+              <w:rPr>
+                <w:lang w:val="ro-RO"/>
+              </w:rPr>
+            </w:pPr>
+            <w:r>
+              <w:rPr>
+                <w:lang w:val="ro-RO"/>
+              </w:rPr>
+              <w:t>- nu este sigur din punct de vedere al securității</w:t>
+            </w:r>
+          </w:p>
+          <w:p>
+            <w:pPr>
+              <w:cnfStyle w:val="000000100000" w:firstRow="0" w:lastRow="0" w:firstColumn="0" w:lastColumn="0" w:oddVBand="0" w:evenVBand="0" w:oddHBand="1" w:evenHBand="0" w:firstRowFirstColumn="0" w:firstRowLastColumn="0" w:lastRowFirstColumn="0" w:lastRowLastColumn="0"/>
+              <w:rPr>
+                <w:lang w:val="ro-RO"/>
+              </w:rPr>
+            </w:pPr>
+            <w:r>
+              <w:rPr>
+                <w:lang w:val="ro-RO"/>
+              </w:rPr>
+              <w:t>- transmiterea datelor cu viteză mică</w:t>
+            </w:r>
+          </w:p>
+        </w:tc>
+      </w:tr>
+      <w:tr>
+        <w:trPr>
+          <w:trHeight w:val="985"/>
+          <w:jc w:val="center"/>
+        </w:trPr>
+        <w:tc>
+          <w:tcPr>
+            <w:cnfStyle w:val="001000000000" w:firstRow="0" w:lastRow="0" w:firstColumn="1" w:lastColumn="0" w:oddVBand="0" w:evenVBand="0" w:oddHBand="0" w:evenHBand="0" w:firstRowFirstColumn="0" w:firstRowLastColumn="0" w:lastRowFirstColumn="0" w:lastRowLastColumn="0"/>
+            <w:tcW w:w="2253" w:type="dxa"/>
+            <w:vAlign w:val="center"/>
+          </w:tcPr>
+          <w:p>
+            <w:pPr>
+              <w:rPr>
+                <w:lang w:val="ro-RO"/>
+              </w:rPr>
+            </w:pPr>
+            <w:r>
+              <w:rPr>
+                <w:lang w:val="ro-RO"/>
+              </w:rPr>
+              <w:t>Bluetooth</w:t>
+            </w:r>
+          </w:p>
+        </w:tc>
+        <w:tc>
+          <w:tcPr>
+            <w:tcW w:w="3889" w:type="dxa"/>
+            <w:vAlign w:val="center"/>
+          </w:tcPr>
+          <w:p>
+            <w:pPr>
+              <w:cnfStyle w:val="000000000000" w:firstRow="0" w:lastRow="0" w:firstColumn="0" w:lastColumn="0" w:oddVBand="0" w:evenVBand="0" w:oddHBand="0" w:evenHBand="0" w:firstRowFirstColumn="0" w:firstRowLastColumn="0" w:lastRowFirstColumn="0" w:lastRowLastColumn="0"/>
+              <w:rPr>
+                <w:lang w:val="ro-RO"/>
+              </w:rPr>
+            </w:pPr>
+            <w:r>
+              <w:rPr>
+                <w:lang w:val="ro-RO"/>
+              </w:rPr>
+              <w:t xml:space="preserve">- </w:t>
+            </w:r>
+            <w:r>
+              <w:rPr>
+                <w:lang w:val="ro-RO"/>
+              </w:rPr>
+              <w:t>metodă simplă de împerechere a dispozitivelor</w:t>
+            </w:r>
+          </w:p>
+          <w:p>
+            <w:pPr>
+              <w:cnfStyle w:val="000000000000" w:firstRow="0" w:lastRow="0" w:firstColumn="0" w:lastColumn="0" w:oddVBand="0" w:evenVBand="0" w:oddHBand="0" w:evenHBand="0" w:firstRowFirstColumn="0" w:firstRowLastColumn="0" w:lastRowFirstColumn="0" w:lastRowLastColumn="0"/>
+              <w:rPr>
+                <w:lang w:val="ro-RO"/>
+              </w:rPr>
+            </w:pPr>
+            <w:r>
+              <w:rPr>
+                <w:lang w:val="ro-RO"/>
+              </w:rPr>
+              <w:t xml:space="preserve">- </w:t>
+            </w:r>
+            <w:r>
+              <w:rPr>
+                <w:lang w:val="ro-RO"/>
+              </w:rPr>
+              <w:t xml:space="preserve">utilizează comunicație </w:t>
+            </w:r>
+            <w:r>
+              <w:rPr>
+                <w:lang w:val="ro-RO"/>
+              </w:rPr>
+              <w:t>care are un consum redus de putere</w:t>
+            </w:r>
+          </w:p>
+          <w:p>
+            <w:pPr>
+              <w:cnfStyle w:val="000000000000" w:firstRow="0" w:lastRow="0" w:firstColumn="0" w:lastColumn="0" w:oddVBand="0" w:evenVBand="0" w:oddHBand="0" w:evenHBand="0" w:firstRowFirstColumn="0" w:firstRowLastColumn="0" w:lastRowFirstColumn="0" w:lastRowLastColumn="0"/>
+              <w:rPr>
+                <w:lang w:val="ro-RO"/>
+              </w:rPr>
+            </w:pPr>
+            <w:r>
+              <w:rPr>
+                <w:lang w:val="ro-RO"/>
+              </w:rPr>
+              <w:t xml:space="preserve">- </w:t>
+            </w:r>
+            <w:r>
+              <w:rPr>
+                <w:lang w:val="ro-RO"/>
+              </w:rPr>
+              <w:t>accesorii reduse din punct de vedere arhitectural și fizic ca dimensiune, majoritatea dispozitivelor utilizând baterii</w:t>
+            </w:r>
+          </w:p>
+          <w:p>
+            <w:pPr>
+              <w:cnfStyle w:val="000000000000" w:firstRow="0" w:lastRow="0" w:firstColumn="0" w:lastColumn="0" w:oddVBand="0" w:evenVBand="0" w:oddHBand="0" w:evenHBand="0" w:firstRowFirstColumn="0" w:firstRowLastColumn="0" w:lastRowFirstColumn="0" w:lastRowLastColumn="0"/>
+              <w:rPr>
+                <w:lang w:val="ro-RO"/>
+              </w:rPr>
+            </w:pPr>
+            <w:r>
+              <w:rPr>
+                <w:lang w:val="ro-RO"/>
+              </w:rPr>
+              <w:t xml:space="preserve">- </w:t>
+            </w:r>
+            <w:r>
+              <w:rPr>
+                <w:lang w:val="ro-RO"/>
+              </w:rPr>
+              <w:t>implementarea este facilă din punct de vedere al costurilor materiale</w:t>
+            </w:r>
+          </w:p>
+        </w:tc>
+        <w:tc>
+          <w:tcPr>
+            <w:tcW w:w="3911" w:type="dxa"/>
+            <w:vAlign w:val="center"/>
+          </w:tcPr>
+          <w:p>
+            <w:pPr>
+              <w:cnfStyle w:val="000000000000" w:firstRow="0" w:lastRow="0" w:firstColumn="0" w:lastColumn="0" w:oddVBand="0" w:evenVBand="0" w:oddHBand="0" w:evenHBand="0" w:firstRowFirstColumn="0" w:firstRowLastColumn="0" w:lastRowFirstColumn="0" w:lastRowLastColumn="0"/>
+              <w:rPr>
+                <w:lang w:val="ro-RO"/>
+              </w:rPr>
+            </w:pPr>
+            <w:r>
+              <w:rPr>
+                <w:lang w:val="ro-RO"/>
+              </w:rPr>
+              <w:t xml:space="preserve">- </w:t>
+            </w:r>
+            <w:r>
+              <w:rPr>
+                <w:lang w:val="ro-RO"/>
+              </w:rPr>
+              <w:t>utilizează banda de frecvență destul de ocupată: 2.4GHz</w:t>
+            </w:r>
+          </w:p>
+          <w:p>
+            <w:pPr>
+              <w:cnfStyle w:val="000000000000" w:firstRow="0" w:lastRow="0" w:firstColumn="0" w:lastColumn="0" w:oddVBand="0" w:evenVBand="0" w:oddHBand="0" w:evenHBand="0" w:firstRowFirstColumn="0" w:firstRowLastColumn="0" w:lastRowFirstColumn="0" w:lastRowLastColumn="0"/>
+              <w:rPr>
+                <w:lang w:val="ro-RO"/>
+              </w:rPr>
+            </w:pPr>
+            <w:r>
+              <w:rPr>
+                <w:lang w:val="ro-RO"/>
+              </w:rPr>
+              <w:t xml:space="preserve">- </w:t>
+            </w:r>
+            <w:r>
+              <w:rPr>
+                <w:lang w:val="ro-RO"/>
+              </w:rPr>
+              <w:t>comunicațiile se fac pe o distanță redusă</w:t>
+            </w:r>
+          </w:p>
+          <w:p>
+            <w:pPr>
+              <w:keepNext/>
+              <w:cnfStyle w:val="000000000000" w:firstRow="0" w:lastRow="0" w:firstColumn="0" w:lastColumn="0" w:oddVBand="0" w:evenVBand="0" w:oddHBand="0" w:evenHBand="0" w:firstRowFirstColumn="0" w:firstRowLastColumn="0" w:lastRowFirstColumn="0" w:lastRowLastColumn="0"/>
+              <w:rPr>
+                <w:lang w:val="ro-RO"/>
+              </w:rPr>
+            </w:pPr>
+            <w:r>
+              <w:rPr>
+                <w:lang w:val="ro-RO"/>
+              </w:rPr>
+              <w:t>- poate pierde conexiunea destul de rapid în condiții precare</w:t>
+            </w:r>
+          </w:p>
+        </w:tc>
+      </w:tr>
+    </w:tbl>
+    <w:p>
+      <w:pPr>
+        <w:pStyle w:val="Caption"/>
+        <w:jc w:val="center"/>
+      </w:pPr>
+      <w:r>
+        <w:t xml:space="preserve">Tabel </w:t>
+      </w:r>
+      <w:r>
+        <w:fldChar w:fldCharType="begin"/>
+      </w:r>
+      <w:r>
+        <w:instrText xml:space="preserve"> SEQ Tabel \* ARABIC </w:instrText>
+      </w:r>
+      <w:r>
+        <w:fldChar w:fldCharType="separate"/>
+      </w:r>
+      <w:r>
+        <w:rPr>
+          <w:noProof/>
+        </w:rPr>
+        <w:t>1</w:t>
+      </w:r>
+      <w:r>
+        <w:fldChar w:fldCharType="end"/>
+      </w:r>
+      <w:r>
+        <w:t xml:space="preserve"> </w:t>
+      </w:r>
+      <w:r>
+        <w:t>Avantaje și dezavantaje protocoale de comunicație</w:t>
+      </w:r>
+    </w:p>
+    <w:p>
+      <w:pPr>
+        <w:rPr>
+          <w:lang w:val="ro-RO"/>
+        </w:rPr>
+      </w:pPr>
+    </w:p>
+    <w:p>
+      <w:pPr>
+        <w:rPr>
+          <w:lang w:val="ro-RO"/>
+        </w:rPr>
+      </w:pPr>
+      <w:r>
+        <w:rPr>
+          <w:lang w:val="ro-RO"/>
+        </w:rPr>
+        <w:t>Tipurile de comunicație sunt importante și este bine să avem un studiu de caz pe ce oferă în prezent tehnologia și firmele mari care au creat aceste protocoale. În continuare vom prezenta și o comparație a unor soluții propuse de diverse companii pentru iluminarea cu becuri inteligente.</w:t>
+      </w:r>
+    </w:p>
+    <w:p>
+      <w:pPr>
+        <w:rPr>
+          <w:lang w:val="ro-RO"/>
+        </w:rPr>
+      </w:pPr>
+      <w:r>
+        <w:rPr>
+          <w:lang w:val="ro-RO"/>
+        </w:rPr>
+        <w:br w:type="page"/>
+      </w:r>
+    </w:p>
+    <w:p>
+      <w:pPr>
+        <w:rPr>
+          <w:lang w:val="ro-RO"/>
+        </w:rPr>
+      </w:pPr>
+      <w:r>
+        <w:rPr>
+          <w:lang w:val="ro-RO"/>
+        </w:rPr>
+        <w:lastRenderedPageBreak/>
+        <w:t>După ce am studiat ce protocoale sunt pe piață, ce se poate folosi într-o aplicație de casă inteligentă, se poate face și o comparație cu ce soluții există pentru o anumită funcționalitate, ce avantaje și dezavantaje are, ce tipuri de comunicație oferă, durata de viață etc.</w:t>
+      </w:r>
+    </w:p>
+    <w:p>
+      <w:pPr>
+        <w:rPr>
+          <w:lang w:val="ro-RO"/>
+        </w:rPr>
+      </w:pPr>
+    </w:p>
+    <w:tbl>
+      <w:tblPr>
+        <w:tblStyle w:val="GridTable4"/>
+        <w:tblW w:w="0" w:type="auto"/>
+        <w:jc w:val="center"/>
+        <w:tblLook w:val="04A0" w:firstRow="1" w:lastRow="0" w:firstColumn="1" w:lastColumn="0" w:noHBand="0" w:noVBand="1"/>
+      </w:tblPr>
+      <w:tblGrid>
+        <w:gridCol w:w="2200"/>
+        <w:gridCol w:w="2152"/>
+        <w:gridCol w:w="2152"/>
+        <w:gridCol w:w="2152"/>
+      </w:tblGrid>
+      <w:tr>
+        <w:trPr>
+          <w:cnfStyle w:val="100000000000" w:firstRow="1" w:lastRow="0" w:firstColumn="0" w:lastColumn="0" w:oddVBand="0" w:evenVBand="0" w:oddHBand="0" w:evenHBand="0" w:firstRowFirstColumn="0" w:firstRowLastColumn="0" w:lastRowFirstColumn="0" w:lastRowLastColumn="0"/>
+          <w:jc w:val="center"/>
+        </w:trPr>
+        <w:tc>
+          <w:tcPr>
+            <w:cnfStyle w:val="001000000000" w:firstRow="0" w:lastRow="0" w:firstColumn="1" w:lastColumn="0" w:oddVBand="0" w:evenVBand="0" w:oddHBand="0" w:evenHBand="0" w:firstRowFirstColumn="0" w:firstRowLastColumn="0" w:lastRowFirstColumn="0" w:lastRowLastColumn="0"/>
+            <w:tcW w:w="2200" w:type="dxa"/>
+            <w:vAlign w:val="center"/>
+          </w:tcPr>
+          <w:p>
+            <w:pPr>
+              <w:rPr>
+                <w:lang w:val="ro-RO"/>
+              </w:rPr>
+            </w:pPr>
+            <w:r>
+              <w:rPr>
+                <w:lang w:val="ro-RO"/>
+              </w:rPr>
+              <w:t>Parameter</w:t>
+            </w:r>
+          </w:p>
+        </w:tc>
+        <w:tc>
+          <w:tcPr>
+            <w:tcW w:w="6456" w:type="dxa"/>
+            <w:gridSpan w:val="3"/>
+            <w:vAlign w:val="center"/>
+          </w:tcPr>
+          <w:p>
+            <w:pPr>
+              <w:cnfStyle w:val="100000000000" w:firstRow="1" w:lastRow="0" w:firstColumn="0" w:lastColumn="0" w:oddVBand="0" w:evenVBand="0" w:oddHBand="0" w:evenHBand="0" w:firstRowFirstColumn="0" w:firstRowLastColumn="0" w:lastRowFirstColumn="0" w:lastRowLastColumn="0"/>
+              <w:rPr>
+                <w:lang w:val="ro-RO"/>
+              </w:rPr>
+            </w:pPr>
+            <w:r>
+              <w:rPr>
+                <w:lang w:val="ro-RO"/>
+              </w:rPr>
+              <w:t>Smart lighting</w:t>
+            </w:r>
+          </w:p>
+        </w:tc>
+      </w:tr>
+      <w:tr>
+        <w:trPr>
+          <w:cnfStyle w:val="000000100000" w:firstRow="0" w:lastRow="0" w:firstColumn="0" w:lastColumn="0" w:oddVBand="0" w:evenVBand="0" w:oddHBand="1" w:evenHBand="0" w:firstRowFirstColumn="0" w:firstRowLastColumn="0" w:lastRowFirstColumn="0" w:lastRowLastColumn="0"/>
+          <w:jc w:val="center"/>
+        </w:trPr>
+        <w:tc>
+          <w:tcPr>
+            <w:cnfStyle w:val="001000000000" w:firstRow="0" w:lastRow="0" w:firstColumn="1" w:lastColumn="0" w:oddVBand="0" w:evenVBand="0" w:oddHBand="0" w:evenHBand="0" w:firstRowFirstColumn="0" w:firstRowLastColumn="0" w:lastRowFirstColumn="0" w:lastRowLastColumn="0"/>
+            <w:tcW w:w="2200" w:type="dxa"/>
+            <w:vAlign w:val="center"/>
+          </w:tcPr>
+          <w:p>
+            <w:pPr>
+              <w:rPr>
+                <w:lang w:val="ro-RO"/>
+              </w:rPr>
+            </w:pPr>
+            <w:r>
+              <w:rPr>
+                <w:lang w:val="ro-RO"/>
+              </w:rPr>
+              <w:t>Product</w:t>
+            </w:r>
+          </w:p>
+        </w:tc>
+        <w:tc>
+          <w:tcPr>
+            <w:tcW w:w="2152" w:type="dxa"/>
+            <w:vAlign w:val="center"/>
+          </w:tcPr>
+          <w:p>
+            <w:pPr>
+              <w:cnfStyle w:val="000000100000" w:firstRow="0" w:lastRow="0" w:firstColumn="0" w:lastColumn="0" w:oddVBand="0" w:evenVBand="0" w:oddHBand="1" w:evenHBand="0" w:firstRowFirstColumn="0" w:firstRowLastColumn="0" w:lastRowFirstColumn="0" w:lastRowLastColumn="0"/>
+              <w:rPr>
+                <w:lang w:val="ro-RO"/>
+              </w:rPr>
+            </w:pPr>
+            <w:r>
+              <w:rPr>
+                <w:lang w:val="ro-RO"/>
+              </w:rPr>
+              <w:t>LIFX Mini White</w:t>
+            </w:r>
+          </w:p>
+        </w:tc>
+        <w:tc>
+          <w:tcPr>
+            <w:tcW w:w="2152" w:type="dxa"/>
+            <w:vAlign w:val="center"/>
+          </w:tcPr>
+          <w:p>
+            <w:pPr>
+              <w:cnfStyle w:val="000000100000" w:firstRow="0" w:lastRow="0" w:firstColumn="0" w:lastColumn="0" w:oddVBand="0" w:evenVBand="0" w:oddHBand="1" w:evenHBand="0" w:firstRowFirstColumn="0" w:firstRowLastColumn="0" w:lastRowFirstColumn="0" w:lastRowLastColumn="0"/>
+              <w:rPr>
+                <w:lang w:val="ro-RO"/>
+              </w:rPr>
+            </w:pPr>
+            <w:r>
+              <w:rPr>
+                <w:lang w:val="ro-RO"/>
+              </w:rPr>
+              <w:t>LIFX A19+</w:t>
+            </w:r>
+          </w:p>
+        </w:tc>
+        <w:tc>
+          <w:tcPr>
+            <w:tcW w:w="2152" w:type="dxa"/>
+            <w:vAlign w:val="center"/>
+          </w:tcPr>
+          <w:p>
+            <w:pPr>
+              <w:cnfStyle w:val="000000100000" w:firstRow="0" w:lastRow="0" w:firstColumn="0" w:lastColumn="0" w:oddVBand="0" w:evenVBand="0" w:oddHBand="1" w:evenHBand="0" w:firstRowFirstColumn="0" w:firstRowLastColumn="0" w:lastRowFirstColumn="0" w:lastRowLastColumn="0"/>
+              <w:rPr>
+                <w:lang w:val="ro-RO"/>
+              </w:rPr>
+            </w:pPr>
+            <w:r>
+              <w:rPr>
+                <w:lang w:val="ro-RO"/>
+              </w:rPr>
+              <w:t>Philips Hue White and Color + Bridge</w:t>
+            </w:r>
+          </w:p>
+        </w:tc>
+      </w:tr>
+      <w:tr>
+        <w:trPr>
+          <w:jc w:val="center"/>
+        </w:trPr>
+        <w:tc>
+          <w:tcPr>
+            <w:cnfStyle w:val="001000000000" w:firstRow="0" w:lastRow="0" w:firstColumn="1" w:lastColumn="0" w:oddVBand="0" w:evenVBand="0" w:oddHBand="0" w:evenHBand="0" w:firstRowFirstColumn="0" w:firstRowLastColumn="0" w:lastRowFirstColumn="0" w:lastRowLastColumn="0"/>
+            <w:tcW w:w="2200" w:type="dxa"/>
+            <w:vAlign w:val="center"/>
+          </w:tcPr>
+          <w:p>
+            <w:pPr>
+              <w:rPr>
+                <w:lang w:val="ro-RO"/>
+              </w:rPr>
+            </w:pPr>
+            <w:r>
+              <w:rPr>
+                <w:lang w:val="ro-RO"/>
+              </w:rPr>
+              <w:t>Connectivity</w:t>
+            </w:r>
+          </w:p>
+        </w:tc>
+        <w:tc>
+          <w:tcPr>
+            <w:tcW w:w="2152" w:type="dxa"/>
+            <w:vAlign w:val="center"/>
+          </w:tcPr>
+          <w:p>
+            <w:pPr>
+              <w:cnfStyle w:val="000000000000" w:firstRow="0" w:lastRow="0" w:firstColumn="0" w:lastColumn="0" w:oddVBand="0" w:evenVBand="0" w:oddHBand="0" w:evenHBand="0" w:firstRowFirstColumn="0" w:firstRowLastColumn="0" w:lastRowFirstColumn="0" w:lastRowLastColumn="0"/>
+              <w:rPr>
+                <w:lang w:val="ro-RO"/>
+              </w:rPr>
+            </w:pPr>
+            <w:r>
+              <w:rPr>
+                <w:lang w:val="ro-RO"/>
+              </w:rPr>
+              <w:t>Wi-Fi (no HUB needed), 802.11 b/g/n standards compliant</w:t>
+            </w:r>
+          </w:p>
+        </w:tc>
+        <w:tc>
+          <w:tcPr>
+            <w:tcW w:w="2152" w:type="dxa"/>
+            <w:vAlign w:val="center"/>
+          </w:tcPr>
+          <w:p>
+            <w:pPr>
+              <w:cnfStyle w:val="000000000000" w:firstRow="0" w:lastRow="0" w:firstColumn="0" w:lastColumn="0" w:oddVBand="0" w:evenVBand="0" w:oddHBand="0" w:evenHBand="0" w:firstRowFirstColumn="0" w:firstRowLastColumn="0" w:lastRowFirstColumn="0" w:lastRowLastColumn="0"/>
+              <w:rPr>
+                <w:lang w:val="ro-RO"/>
+              </w:rPr>
+            </w:pPr>
+            <w:r>
+              <w:rPr>
+                <w:lang w:val="ro-RO"/>
+              </w:rPr>
+              <w:t>Wi-Fi (no HUB needed), 802.11 b/g/n standards compliant</w:t>
+            </w:r>
+          </w:p>
+        </w:tc>
+        <w:tc>
+          <w:tcPr>
+            <w:tcW w:w="2152" w:type="dxa"/>
+            <w:vAlign w:val="center"/>
+          </w:tcPr>
+          <w:p>
+            <w:pPr>
+              <w:cnfStyle w:val="000000000000" w:firstRow="0" w:lastRow="0" w:firstColumn="0" w:lastColumn="0" w:oddVBand="0" w:evenVBand="0" w:oddHBand="0" w:evenHBand="0" w:firstRowFirstColumn="0" w:firstRowLastColumn="0" w:lastRowFirstColumn="0" w:lastRowLastColumn="0"/>
+              <w:rPr>
+                <w:lang w:val="ro-RO"/>
+              </w:rPr>
+            </w:pPr>
+            <w:r>
+              <w:rPr>
+                <w:lang w:val="ro-RO"/>
+              </w:rPr>
+              <w:t>Wi-Fi (requires bridge), Zigbee</w:t>
+            </w:r>
+          </w:p>
+        </w:tc>
+      </w:tr>
+      <w:tr>
+        <w:trPr>
+          <w:cnfStyle w:val="000000100000" w:firstRow="0" w:lastRow="0" w:firstColumn="0" w:lastColumn="0" w:oddVBand="0" w:evenVBand="0" w:oddHBand="1" w:evenHBand="0" w:firstRowFirstColumn="0" w:firstRowLastColumn="0" w:lastRowFirstColumn="0" w:lastRowLastColumn="0"/>
+          <w:jc w:val="center"/>
+        </w:trPr>
+        <w:tc>
+          <w:tcPr>
+            <w:cnfStyle w:val="001000000000" w:firstRow="0" w:lastRow="0" w:firstColumn="1" w:lastColumn="0" w:oddVBand="0" w:evenVBand="0" w:oddHBand="0" w:evenHBand="0" w:firstRowFirstColumn="0" w:firstRowLastColumn="0" w:lastRowFirstColumn="0" w:lastRowLastColumn="0"/>
+            <w:tcW w:w="2200" w:type="dxa"/>
+            <w:vAlign w:val="center"/>
+          </w:tcPr>
+          <w:p>
+            <w:pPr>
+              <w:rPr>
+                <w:lang w:val="ro-RO"/>
+              </w:rPr>
+            </w:pPr>
+            <w:r>
+              <w:rPr>
+                <w:lang w:val="ro-RO"/>
+              </w:rPr>
+              <w:t>Smart home integration</w:t>
+            </w:r>
+          </w:p>
+        </w:tc>
+        <w:tc>
+          <w:tcPr>
+            <w:tcW w:w="2152" w:type="dxa"/>
+            <w:vAlign w:val="center"/>
+          </w:tcPr>
+          <w:p>
+            <w:pPr>
+              <w:cnfStyle w:val="000000100000" w:firstRow="0" w:lastRow="0" w:firstColumn="0" w:lastColumn="0" w:oddVBand="0" w:evenVBand="0" w:oddHBand="1" w:evenHBand="0" w:firstRowFirstColumn="0" w:firstRowLastColumn="0" w:lastRowFirstColumn="0" w:lastRowLastColumn="0"/>
+              <w:rPr>
+                <w:lang w:val="ro-RO"/>
+              </w:rPr>
+            </w:pPr>
+            <w:r>
+              <w:rPr>
+                <w:lang w:val="ro-RO"/>
+              </w:rPr>
+              <w:t>Home Kit, Amazon Alexa, Google Assistant</w:t>
+            </w:r>
+          </w:p>
+        </w:tc>
+        <w:tc>
+          <w:tcPr>
+            <w:tcW w:w="2152" w:type="dxa"/>
+            <w:vAlign w:val="center"/>
+          </w:tcPr>
+          <w:p>
+            <w:pPr>
+              <w:cnfStyle w:val="000000100000" w:firstRow="0" w:lastRow="0" w:firstColumn="0" w:lastColumn="0" w:oddVBand="0" w:evenVBand="0" w:oddHBand="1" w:evenHBand="0" w:firstRowFirstColumn="0" w:firstRowLastColumn="0" w:lastRowFirstColumn="0" w:lastRowLastColumn="0"/>
+              <w:rPr>
+                <w:lang w:val="ro-RO"/>
+              </w:rPr>
+            </w:pPr>
+            <w:r>
+              <w:rPr>
+                <w:lang w:val="ro-RO"/>
+              </w:rPr>
+              <w:t>Home Kit, Amazon Alexa, Google Assistant</w:t>
+            </w:r>
+          </w:p>
+        </w:tc>
+        <w:tc>
+          <w:tcPr>
+            <w:tcW w:w="2152" w:type="dxa"/>
+            <w:vAlign w:val="center"/>
+          </w:tcPr>
+          <w:p>
+            <w:pPr>
+              <w:cnfStyle w:val="000000100000" w:firstRow="0" w:lastRow="0" w:firstColumn="0" w:lastColumn="0" w:oddVBand="0" w:evenVBand="0" w:oddHBand="1" w:evenHBand="0" w:firstRowFirstColumn="0" w:firstRowLastColumn="0" w:lastRowFirstColumn="0" w:lastRowLastColumn="0"/>
+              <w:rPr>
+                <w:lang w:val="ro-RO"/>
+              </w:rPr>
+            </w:pPr>
+            <w:r>
+              <w:rPr>
+                <w:lang w:val="ro-RO"/>
+              </w:rPr>
+              <w:t>IFTT, Logitech, Amazon Alexa, Home Kit, Google Home and Assistant</w:t>
+            </w:r>
+          </w:p>
+        </w:tc>
+      </w:tr>
+      <w:tr>
+        <w:trPr>
+          <w:jc w:val="center"/>
+        </w:trPr>
+        <w:tc>
+          <w:tcPr>
+            <w:cnfStyle w:val="001000000000" w:firstRow="0" w:lastRow="0" w:firstColumn="1" w:lastColumn="0" w:oddVBand="0" w:evenVBand="0" w:oddHBand="0" w:evenHBand="0" w:firstRowFirstColumn="0" w:firstRowLastColumn="0" w:lastRowFirstColumn="0" w:lastRowLastColumn="0"/>
+            <w:tcW w:w="2200" w:type="dxa"/>
+            <w:vAlign w:val="center"/>
+          </w:tcPr>
+          <w:p>
+            <w:pPr>
+              <w:rPr>
+                <w:lang w:val="ro-RO"/>
+              </w:rPr>
+            </w:pPr>
+            <w:r>
+              <w:rPr>
+                <w:lang w:val="ro-RO"/>
+              </w:rPr>
+              <w:t>Voice activation</w:t>
+            </w:r>
+          </w:p>
+        </w:tc>
+        <w:tc>
+          <w:tcPr>
+            <w:tcW w:w="2152" w:type="dxa"/>
+            <w:vAlign w:val="center"/>
+          </w:tcPr>
+          <w:p>
+            <w:pPr>
+              <w:cnfStyle w:val="000000000000" w:firstRow="0" w:lastRow="0" w:firstColumn="0" w:lastColumn="0" w:oddVBand="0" w:evenVBand="0" w:oddHBand="0" w:evenHBand="0" w:firstRowFirstColumn="0" w:firstRowLastColumn="0" w:lastRowFirstColumn="0" w:lastRowLastColumn="0"/>
+              <w:rPr>
+                <w:lang w:val="ro-RO"/>
+              </w:rPr>
+            </w:pPr>
+            <w:r>
+              <w:rPr>
+                <w:lang w:val="ro-RO"/>
+              </w:rPr>
+              <w:t>Yes</w:t>
+            </w:r>
+          </w:p>
+        </w:tc>
+        <w:tc>
+          <w:tcPr>
+            <w:tcW w:w="2152" w:type="dxa"/>
+            <w:vAlign w:val="center"/>
+          </w:tcPr>
+          <w:p>
+            <w:pPr>
+              <w:cnfStyle w:val="000000000000" w:firstRow="0" w:lastRow="0" w:firstColumn="0" w:lastColumn="0" w:oddVBand="0" w:evenVBand="0" w:oddHBand="0" w:evenHBand="0" w:firstRowFirstColumn="0" w:firstRowLastColumn="0" w:lastRowFirstColumn="0" w:lastRowLastColumn="0"/>
+              <w:rPr>
+                <w:lang w:val="ro-RO"/>
+              </w:rPr>
+            </w:pPr>
+            <w:r>
+              <w:rPr>
+                <w:lang w:val="ro-RO"/>
+              </w:rPr>
+              <w:t>Yes</w:t>
+            </w:r>
+          </w:p>
+        </w:tc>
+        <w:tc>
+          <w:tcPr>
+            <w:tcW w:w="2152" w:type="dxa"/>
+            <w:vAlign w:val="center"/>
+          </w:tcPr>
+          <w:p>
+            <w:pPr>
+              <w:cnfStyle w:val="000000000000" w:firstRow="0" w:lastRow="0" w:firstColumn="0" w:lastColumn="0" w:oddVBand="0" w:evenVBand="0" w:oddHBand="0" w:evenHBand="0" w:firstRowFirstColumn="0" w:firstRowLastColumn="0" w:lastRowFirstColumn="0" w:lastRowLastColumn="0"/>
+              <w:rPr>
+                <w:lang w:val="ro-RO"/>
+              </w:rPr>
+            </w:pPr>
+            <w:r>
+              <w:rPr>
+                <w:lang w:val="ro-RO"/>
+              </w:rPr>
+              <w:t>Yes</w:t>
+            </w:r>
+          </w:p>
+        </w:tc>
+      </w:tr>
+      <w:tr>
+        <w:trPr>
+          <w:cnfStyle w:val="000000100000" w:firstRow="0" w:lastRow="0" w:firstColumn="0" w:lastColumn="0" w:oddVBand="0" w:evenVBand="0" w:oddHBand="1" w:evenHBand="0" w:firstRowFirstColumn="0" w:firstRowLastColumn="0" w:lastRowFirstColumn="0" w:lastRowLastColumn="0"/>
+          <w:jc w:val="center"/>
+        </w:trPr>
+        <w:tc>
+          <w:tcPr>
+            <w:cnfStyle w:val="001000000000" w:firstRow="0" w:lastRow="0" w:firstColumn="1" w:lastColumn="0" w:oddVBand="0" w:evenVBand="0" w:oddHBand="0" w:evenHBand="0" w:firstRowFirstColumn="0" w:firstRowLastColumn="0" w:lastRowFirstColumn="0" w:lastRowLastColumn="0"/>
+            <w:tcW w:w="2200" w:type="dxa"/>
+            <w:vAlign w:val="center"/>
+          </w:tcPr>
+          <w:p>
+            <w:pPr>
+              <w:rPr>
+                <w:lang w:val="ro-RO"/>
+              </w:rPr>
+            </w:pPr>
+            <w:r>
+              <w:rPr>
+                <w:lang w:val="ro-RO"/>
+              </w:rPr>
+              <w:t>Power Consumption</w:t>
+            </w:r>
+          </w:p>
+        </w:tc>
+        <w:tc>
+          <w:tcPr>
+            <w:tcW w:w="2152" w:type="dxa"/>
+            <w:vAlign w:val="center"/>
+          </w:tcPr>
+          <w:p>
+            <w:pPr>
+              <w:cnfStyle w:val="000000100000" w:firstRow="0" w:lastRow="0" w:firstColumn="0" w:lastColumn="0" w:oddVBand="0" w:evenVBand="0" w:oddHBand="1" w:evenHBand="0" w:firstRowFirstColumn="0" w:firstRowLastColumn="0" w:lastRowFirstColumn="0" w:lastRowLastColumn="0"/>
+              <w:rPr>
+                <w:lang w:val="ro-RO"/>
+              </w:rPr>
+            </w:pPr>
+            <w:r>
+              <w:rPr>
+                <w:lang w:val="ro-RO"/>
+              </w:rPr>
+              <w:t>60W-equivalent, consumes 8W power</w:t>
+            </w:r>
+          </w:p>
+        </w:tc>
+        <w:tc>
+          <w:tcPr>
+            <w:tcW w:w="2152" w:type="dxa"/>
+            <w:vAlign w:val="center"/>
+          </w:tcPr>
+          <w:p>
+            <w:pPr>
+              <w:cnfStyle w:val="000000100000" w:firstRow="0" w:lastRow="0" w:firstColumn="0" w:lastColumn="0" w:oddVBand="0" w:evenVBand="0" w:oddHBand="1" w:evenHBand="0" w:firstRowFirstColumn="0" w:firstRowLastColumn="0" w:lastRowFirstColumn="0" w:lastRowLastColumn="0"/>
+              <w:rPr>
+                <w:lang w:val="ro-RO"/>
+              </w:rPr>
+            </w:pPr>
+            <w:r>
+              <w:rPr>
+                <w:lang w:val="ro-RO"/>
+              </w:rPr>
+              <w:t>60W-equivalent, consumes 11W power</w:t>
+            </w:r>
+          </w:p>
+        </w:tc>
+        <w:tc>
+          <w:tcPr>
+            <w:tcW w:w="2152" w:type="dxa"/>
+            <w:vAlign w:val="center"/>
+          </w:tcPr>
+          <w:p>
+            <w:pPr>
+              <w:cnfStyle w:val="000000100000" w:firstRow="0" w:lastRow="0" w:firstColumn="0" w:lastColumn="0" w:oddVBand="0" w:evenVBand="0" w:oddHBand="1" w:evenHBand="0" w:firstRowFirstColumn="0" w:firstRowLastColumn="0" w:lastRowFirstColumn="0" w:lastRowLastColumn="0"/>
+              <w:rPr>
+                <w:lang w:val="ro-RO"/>
+              </w:rPr>
+            </w:pPr>
+            <w:r>
+              <w:rPr>
+                <w:lang w:val="ro-RO"/>
+              </w:rPr>
+              <w:t>60W-equivalent, consumes 10W power</w:t>
+            </w:r>
+          </w:p>
+        </w:tc>
+      </w:tr>
+      <w:tr>
+        <w:trPr>
+          <w:jc w:val="center"/>
+        </w:trPr>
+        <w:tc>
+          <w:tcPr>
+            <w:cnfStyle w:val="001000000000" w:firstRow="0" w:lastRow="0" w:firstColumn="1" w:lastColumn="0" w:oddVBand="0" w:evenVBand="0" w:oddHBand="0" w:evenHBand="0" w:firstRowFirstColumn="0" w:firstRowLastColumn="0" w:lastRowFirstColumn="0" w:lastRowLastColumn="0"/>
+            <w:tcW w:w="2200" w:type="dxa"/>
+            <w:vAlign w:val="center"/>
+          </w:tcPr>
+          <w:p>
+            <w:pPr>
+              <w:rPr>
+                <w:lang w:val="ro-RO"/>
+              </w:rPr>
+            </w:pPr>
+            <w:r>
+              <w:rPr>
+                <w:lang w:val="ro-RO"/>
+              </w:rPr>
+              <w:t>Life-span</w:t>
+            </w:r>
+          </w:p>
+        </w:tc>
+        <w:tc>
+          <w:tcPr>
+            <w:tcW w:w="2152" w:type="dxa"/>
+            <w:vAlign w:val="center"/>
+          </w:tcPr>
+          <w:p>
+            <w:pPr>
+              <w:cnfStyle w:val="000000000000" w:firstRow="0" w:lastRow="0" w:firstColumn="0" w:lastColumn="0" w:oddVBand="0" w:evenVBand="0" w:oddHBand="0" w:evenHBand="0" w:firstRowFirstColumn="0" w:firstRowLastColumn="0" w:lastRowFirstColumn="0" w:lastRowLastColumn="0"/>
+              <w:rPr>
+                <w:lang w:val="ro-RO"/>
+              </w:rPr>
+            </w:pPr>
+            <w:r>
+              <w:rPr>
+                <w:lang w:val="ro-RO"/>
+              </w:rPr>
+              <w:t>22.8 years</w:t>
+            </w:r>
+          </w:p>
+        </w:tc>
+        <w:tc>
+          <w:tcPr>
+            <w:tcW w:w="2152" w:type="dxa"/>
+            <w:vAlign w:val="center"/>
+          </w:tcPr>
+          <w:p>
+            <w:pPr>
+              <w:cnfStyle w:val="000000000000" w:firstRow="0" w:lastRow="0" w:firstColumn="0" w:lastColumn="0" w:oddVBand="0" w:evenVBand="0" w:oddHBand="0" w:evenHBand="0" w:firstRowFirstColumn="0" w:firstRowLastColumn="0" w:lastRowFirstColumn="0" w:lastRowLastColumn="0"/>
+              <w:rPr>
+                <w:lang w:val="ro-RO"/>
+              </w:rPr>
+            </w:pPr>
+            <w:r>
+              <w:rPr>
+                <w:lang w:val="ro-RO"/>
+              </w:rPr>
+              <w:t>22.8 years</w:t>
+            </w:r>
+          </w:p>
+        </w:tc>
+        <w:tc>
+          <w:tcPr>
+            <w:tcW w:w="2152" w:type="dxa"/>
+            <w:vAlign w:val="center"/>
+          </w:tcPr>
+          <w:p>
+            <w:pPr>
+              <w:cnfStyle w:val="000000000000" w:firstRow="0" w:lastRow="0" w:firstColumn="0" w:lastColumn="0" w:oddVBand="0" w:evenVBand="0" w:oddHBand="0" w:evenHBand="0" w:firstRowFirstColumn="0" w:firstRowLastColumn="0" w:lastRowFirstColumn="0" w:lastRowLastColumn="0"/>
+            </w:pPr>
+            <w:r>
+              <w:rPr>
+                <w:lang w:val="ro-RO"/>
+              </w:rPr>
+              <w:t xml:space="preserve">20.000 hours </w:t>
+            </w:r>
+            <w:r>
+              <w:t>~ 2.3 years</w:t>
+            </w:r>
+          </w:p>
+        </w:tc>
+      </w:tr>
+      <w:tr>
+        <w:trPr>
+          <w:cnfStyle w:val="000000100000" w:firstRow="0" w:lastRow="0" w:firstColumn="0" w:lastColumn="0" w:oddVBand="0" w:evenVBand="0" w:oddHBand="1" w:evenHBand="0" w:firstRowFirstColumn="0" w:firstRowLastColumn="0" w:lastRowFirstColumn="0" w:lastRowLastColumn="0"/>
+          <w:jc w:val="center"/>
+        </w:trPr>
+        <w:tc>
+          <w:tcPr>
+            <w:cnfStyle w:val="001000000000" w:firstRow="0" w:lastRow="0" w:firstColumn="1" w:lastColumn="0" w:oddVBand="0" w:evenVBand="0" w:oddHBand="0" w:evenHBand="0" w:firstRowFirstColumn="0" w:firstRowLastColumn="0" w:lastRowFirstColumn="0" w:lastRowLastColumn="0"/>
+            <w:tcW w:w="2200" w:type="dxa"/>
+            <w:vAlign w:val="center"/>
+          </w:tcPr>
+          <w:p>
+            <w:pPr>
+              <w:rPr>
+                <w:lang w:val="ro-RO"/>
+              </w:rPr>
+            </w:pPr>
+            <w:r>
+              <w:rPr>
+                <w:lang w:val="ro-RO"/>
+              </w:rPr>
+              <w:t>Cost</w:t>
+            </w:r>
+          </w:p>
+        </w:tc>
+        <w:tc>
+          <w:tcPr>
+            <w:tcW w:w="2152" w:type="dxa"/>
+            <w:vAlign w:val="center"/>
+          </w:tcPr>
+          <w:p>
+            <w:pPr>
+              <w:cnfStyle w:val="000000100000" w:firstRow="0" w:lastRow="0" w:firstColumn="0" w:lastColumn="0" w:oddVBand="0" w:evenVBand="0" w:oddHBand="1" w:evenHBand="0" w:firstRowFirstColumn="0" w:firstRowLastColumn="0" w:lastRowFirstColumn="0" w:lastRowLastColumn="0"/>
+              <w:rPr>
+                <w:lang w:val="ro-RO"/>
+              </w:rPr>
+            </w:pPr>
+            <w:r>
+              <w:rPr>
+                <w:lang w:val="ro-RO"/>
+              </w:rPr>
+              <w:t>$34/Bulb</w:t>
+            </w:r>
+          </w:p>
+        </w:tc>
+        <w:tc>
+          <w:tcPr>
+            <w:tcW w:w="2152" w:type="dxa"/>
+            <w:vAlign w:val="center"/>
+          </w:tcPr>
+          <w:p>
+            <w:pPr>
+              <w:cnfStyle w:val="000000100000" w:firstRow="0" w:lastRow="0" w:firstColumn="0" w:lastColumn="0" w:oddVBand="0" w:evenVBand="0" w:oddHBand="1" w:evenHBand="0" w:firstRowFirstColumn="0" w:firstRowLastColumn="0" w:lastRowFirstColumn="0" w:lastRowLastColumn="0"/>
+              <w:rPr>
+                <w:lang w:val="ro-RO"/>
+              </w:rPr>
+            </w:pPr>
+            <w:r>
+              <w:rPr>
+                <w:lang w:val="ro-RO"/>
+              </w:rPr>
+              <w:t>$120</w:t>
+            </w:r>
+          </w:p>
+        </w:tc>
+        <w:tc>
+          <w:tcPr>
+            <w:tcW w:w="2152" w:type="dxa"/>
+            <w:vAlign w:val="center"/>
+          </w:tcPr>
+          <w:p>
+            <w:pPr>
+              <w:keepNext/>
+              <w:cnfStyle w:val="000000100000" w:firstRow="0" w:lastRow="0" w:firstColumn="0" w:lastColumn="0" w:oddVBand="0" w:evenVBand="0" w:oddHBand="1" w:evenHBand="0" w:firstRowFirstColumn="0" w:firstRowLastColumn="0" w:lastRowFirstColumn="0" w:lastRowLastColumn="0"/>
+              <w:rPr>
+                <w:lang w:val="ro-RO"/>
+              </w:rPr>
+            </w:pPr>
+            <w:r>
+              <w:rPr>
+                <w:lang w:val="ro-RO"/>
+              </w:rPr>
+              <w:t>$150</w:t>
+            </w:r>
+          </w:p>
+        </w:tc>
+      </w:tr>
+    </w:tbl>
+    <w:p>
+      <w:pPr>
+        <w:pStyle w:val="Caption"/>
+        <w:jc w:val="center"/>
+      </w:pPr>
+      <w:r>
+        <w:t xml:space="preserve">Tabel </w:t>
+      </w:r>
+      <w:r>
+        <w:fldChar w:fldCharType="begin"/>
+      </w:r>
+      <w:r>
+        <w:instrText xml:space="preserve"> SEQ Tabel \* ARABIC </w:instrText>
+      </w:r>
+      <w:r>
+        <w:fldChar w:fldCharType="separate"/>
+      </w:r>
+      <w:r>
+        <w:rPr>
+          <w:noProof/>
+        </w:rPr>
+        <w:t>2</w:t>
+      </w:r>
+      <w:r>
+        <w:fldChar w:fldCharType="end"/>
+      </w:r>
+      <w:r>
+        <w:t xml:space="preserve"> Comparație soluții iluminare inteligentă</w:t>
+      </w:r>
+    </w:p>
+    <w:p>
+      <w:pPr>
+        <w:rPr>
+          <w:lang w:val="ro-RO"/>
+        </w:rPr>
+      </w:pPr>
+      <w:r>
+        <w:rPr>
+          <w:lang w:val="ro-RO"/>
+        </w:rPr>
+        <w:br w:type="page"/>
+      </w:r>
+    </w:p>
+    <w:p>
+      <w:pPr>
+        <w:pStyle w:val="Heading1"/>
+        <w:rPr>
+          <w:lang w:val="ro-RO"/>
+        </w:rPr>
+      </w:pPr>
+      <w:r>
+        <w:rPr>
+          <w:lang w:val="ro-RO"/>
+        </w:rPr>
+        <w:lastRenderedPageBreak/>
+        <w:t>4</w:t>
+      </w:r>
+      <w:r>
+        <w:rPr>
+          <w:lang w:val="ro-RO"/>
+        </w:rPr>
+        <w:tab/>
+        <w:t>SOLUȚIA PROPUSĂ</w:t>
+      </w:r>
+    </w:p>
+    <w:p>
+      <w:pPr>
+        <w:rPr>
+          <w:lang w:val="ro-RO"/>
+        </w:rPr>
+      </w:pPr>
+      <w:r>
+        <w:rPr>
+          <w:lang w:val="ro-RO"/>
+        </w:rPr>
+        <w:t xml:space="preserve">Soluția pe care o propunem este formată din 3 componente principale: aplicația server, aplicația web și o rețea hardware compusă din senzori care este distribuită în fiecare încăpere din </w:t>
+      </w:r>
+      <w:r>
+        <w:rPr>
+          <w:lang w:val="ro-RO"/>
+        </w:rPr>
+        <w:t>locuință. Rețeaua hardware este alcătuită din componente individuale asemenea prototipului propus în continuare. Fiecare dintre aceste componente vor fi analizate, pe rând, în capitolul curent.</w:t>
+      </w:r>
+    </w:p>
+    <w:p>
+      <w:pPr>
+        <w:rPr>
+          <w:lang w:val="ro-RO"/>
+        </w:rPr>
+      </w:pPr>
+      <w:r>
+        <w:rPr>
+          <w:lang w:val="ro-RO"/>
+        </w:rPr>
+        <w:t>Schema bloc a soluției propuse este descrisă în următoarea figură:</w:t>
+      </w:r>
+    </w:p>
+    <w:p>
+      <w:pPr>
+        <w:keepNext/>
+        <w:jc w:val="center"/>
+      </w:pPr>
+      <w:r>
+        <w:rPr>
+          <w:noProof/>
+          <w:lang w:val="ro-RO"/>
+        </w:rPr>
+        <w:drawing>
+          <wp:inline distT="0" distB="0" distL="0" distR="0" wp14:anchorId="3C88FEE5" wp14:editId="0874CC3B">
+            <wp:extent cx="5931535" cy="4619625"/>
+            <wp:effectExtent l="0" t="0" r="0" b="9525"/>
+            <wp:docPr id="1" name="Picture 1"/>
+            <wp:cNvGraphicFramePr>
+              <a:graphicFrameLocks xmlns:a="http://schemas.openxmlformats.org/drawingml/2006/main" noChangeAspect="1"/>
+            </wp:cNvGraphicFramePr>
+            <a:graphic xmlns:a="http://schemas.openxmlformats.org/drawingml/2006/main">
+              <a:graphicData uri="http://schemas.openxmlformats.org/drawingml/2006/picture">
+                <pic:pic xmlns:pic="http://schemas.openxmlformats.org/drawingml/2006/picture">
+                  <pic:nvPicPr>
+                    <pic:cNvPr id="0" name="Picture 1"/>
+                    <pic:cNvPicPr>
+                      <a:picLocks noChangeAspect="1" noChangeArrowheads="1"/>
+                    </pic:cNvPicPr>
+                  </pic:nvPicPr>
+                  <pic:blipFill>
+                    <a:blip r:embed="rId6" cstate="print">
+                      <a:extLst>
+                        <a:ext uri="{28A0092B-C50C-407E-A947-70E740481C1C}">
+                          <a14:useLocalDpi xmlns:a14="http://schemas.microsoft.com/office/drawing/2010/main" val="0"/>
+                        </a:ext>
+                      </a:extLst>
+                    </a:blip>
+                    <a:srcRect/>
+                    <a:stretch>
+                      <a:fillRect/>
+                    </a:stretch>
+                  </pic:blipFill>
+                  <pic:spPr bwMode="auto">
+                    <a:xfrm>
+                      <a:off x="0" y="0"/>
+                      <a:ext cx="5931535" cy="4619625"/>
+                    </a:xfrm>
+                    <a:prstGeom prst="rect">
+                      <a:avLst/>
+                    </a:prstGeom>
+                    <a:noFill/>
+                    <a:ln>
+                      <a:noFill/>
+                    </a:ln>
+                  </pic:spPr>
+                </pic:pic>
+              </a:graphicData>
+            </a:graphic>
+          </wp:inline>
+        </w:drawing>
+      </w:r>
+    </w:p>
+    <w:p>
+      <w:pPr>
+        <w:pStyle w:val="Caption"/>
+        <w:jc w:val="center"/>
+      </w:pPr>
+      <w:r>
+        <w:t xml:space="preserve">Figură </w:t>
+      </w:r>
+      <w:r>
+        <w:fldChar w:fldCharType="begin"/>
+      </w:r>
+      <w:r>
+        <w:instrText xml:space="preserve"> SEQ Figură \* ARABIC </w:instrText>
+      </w:r>
+      <w:r>
+        <w:fldChar w:fldCharType="separate"/>
+      </w:r>
+      <w:r>
+        <w:rPr>
+          <w:noProof/>
+        </w:rPr>
+        <w:t>1</w:t>
+      </w:r>
+      <w:r>
+        <w:fldChar w:fldCharType="end"/>
+      </w:r>
+      <w:r>
+        <w:t xml:space="preserve"> Schema bloc a sistemului propus</w:t>
+      </w:r>
+    </w:p>
+    <w:p>
+      <w:pPr>
+        <w:rPr>
+          <w:lang w:val="ro-RO"/>
+        </w:rPr>
+      </w:pPr>
+      <w:r>
+        <w:rPr>
+          <w:lang w:val="ro-RO"/>
+        </w:rPr>
+        <w:t xml:space="preserve">Aplicația server va avea ca furnizor de date stația principala (microcontroller STM32) care va trimite informațiile printr-o comunicație seriala (UART). Aceste date se transmit serverului la intervale de timp bine stabilite, iar acesta din urmă </w:t>
+      </w:r>
+      <w:r>
+        <w:rPr>
+          <w:lang w:val="ro-RO"/>
+        </w:rPr>
+        <w:t>stochează datele într-o bază de date timp de X ore, acestea fiind accesibile utilizatorului prin clientul web.</w:t>
+      </w:r>
+    </w:p>
+    <w:p>
+      <w:pPr>
+        <w:rPr>
+          <w:lang w:val="ro-RO"/>
+        </w:rPr>
+      </w:pPr>
+    </w:p>
+    <w:p>
+      <w:pPr>
+        <w:rPr>
+          <w:lang w:val="ro-RO"/>
+        </w:rPr>
+      </w:pPr>
+      <w:r>
+        <w:rPr>
+          <w:lang w:val="ro-RO"/>
+        </w:rPr>
+        <w:t xml:space="preserve">Interfața cu utilizatorul va fi simplă, ușor de folosit și va beneficia de funcționalități precum prezentarea sub forma unor grafice a nivelului de gaz din încăpere, nivelului temperaturii și a umidității sau oferirea </w:t>
+      </w:r>
+      <w:r>
+        <w:rPr>
+          <w:lang w:val="ro-RO"/>
+        </w:rPr>
+        <w:t>posibilitat</w:t>
+      </w:r>
+      <w:r>
+        <w:rPr>
+          <w:lang w:val="ro-RO"/>
+        </w:rPr>
+        <w:t>ății utilizatorului de a controla unitați de iluminare din locuință.</w:t>
+      </w:r>
+    </w:p>
+    <w:p>
+      <w:pPr>
+        <w:pStyle w:val="Heading2"/>
+        <w:rPr>
+          <w:lang w:val="ro-RO"/>
+        </w:rPr>
+      </w:pPr>
+      <w:r>
+        <w:rPr>
+          <w:lang w:val="ro-RO"/>
+        </w:rPr>
+        <w:lastRenderedPageBreak/>
+        <w:t>4.1</w:t>
+      </w:r>
+      <w:r>
+        <w:rPr>
+          <w:lang w:val="ro-RO"/>
+        </w:rPr>
+        <w:tab/>
+        <w:t>Aplicația server</w:t>
+      </w:r>
+    </w:p>
+    <w:p>
+      <w:pPr>
+        <w:pStyle w:val="Heading2"/>
+        <w:rPr>
+          <w:lang w:val="ro-RO"/>
+        </w:rPr>
+      </w:pPr>
+      <w:r>
+        <w:rPr>
+          <w:lang w:val="ro-RO"/>
+        </w:rPr>
+        <w:br w:type="page"/>
+      </w:r>
+    </w:p>
+    <w:p>
+      <w:pPr>
+        <w:rPr>
+          <w:lang w:val="ro-RO"/>
+        </w:rPr>
+      </w:pPr>
+    </w:p>
     <w:sectPr>
       <w:pgSz w:w="12240" w:h="15840"/>
       <w:pgMar w:top="1440" w:right="1440" w:bottom="1440" w:left="1440" w:header="720" w:footer="720" w:gutter="0"/>
@@ -1612,8 +4121,124 @@
       </w:pPr>
     </w:lvl>
   </w:abstractNum>
+  <w:abstractNum w:abstractNumId="1" w15:restartNumberingAfterBreak="0">
+    <w:nsid w:val="44AA0170"/>
+    <w:multiLevelType w:val="hybridMultilevel"/>
+    <w:tmpl w:val="BDBA3200"/>
+    <w:lvl w:ilvl="0" w:tplc="04090001">
+      <w:start w:val="1"/>
+      <w:numFmt w:val="bullet"/>
+      <w:lvlText w:val=""/>
+      <w:lvlJc w:val="left"/>
+      <w:pPr>
+        <w:ind w:left="720" w:hanging="360"/>
+      </w:pPr>
+      <w:rPr>
+        <w:rFonts w:ascii="Symbol" w:hAnsi="Symbol" w:hint="default"/>
+      </w:rPr>
+    </w:lvl>
+    <w:lvl w:ilvl="1" w:tplc="04090003" w:tentative="1">
+      <w:start w:val="1"/>
+      <w:numFmt w:val="bullet"/>
+      <w:lvlText w:val="o"/>
+      <w:lvlJc w:val="left"/>
+      <w:pPr>
+        <w:ind w:left="1440" w:hanging="360"/>
+      </w:pPr>
+      <w:rPr>
+        <w:rFonts w:ascii="Courier New" w:hAnsi="Courier New" w:cs="Courier New" w:hint="default"/>
+      </w:rPr>
+    </w:lvl>
+    <w:lvl w:ilvl="2" w:tplc="04090005" w:tentative="1">
+      <w:start w:val="1"/>
+      <w:numFmt w:val="bullet"/>
+      <w:lvlText w:val=""/>
+      <w:lvlJc w:val="left"/>
+      <w:pPr>
+        <w:ind w:left="2160" w:hanging="360"/>
+      </w:pPr>
+      <w:rPr>
+        <w:rFonts w:ascii="Wingdings" w:hAnsi="Wingdings" w:hint="default"/>
+      </w:rPr>
+    </w:lvl>
+    <w:lvl w:ilvl="3" w:tplc="04090001" w:tentative="1">
+      <w:start w:val="1"/>
+      <w:numFmt w:val="bullet"/>
+      <w:lvlText w:val=""/>
+      <w:lvlJc w:val="left"/>
+      <w:pPr>
+        <w:ind w:left="2880" w:hanging="360"/>
+      </w:pPr>
+      <w:rPr>
+        <w:rFonts w:ascii="Symbol" w:hAnsi="Symbol" w:hint="default"/>
+      </w:rPr>
+    </w:lvl>
+    <w:lvl w:ilvl="4" w:tplc="04090003" w:tentative="1">
+      <w:start w:val="1"/>
+      <w:numFmt w:val="bullet"/>
+      <w:lvlText w:val="o"/>
+      <w:lvlJc w:val="left"/>
+      <w:pPr>
+        <w:ind w:left="3600" w:hanging="360"/>
+      </w:pPr>
+      <w:rPr>
+        <w:rFonts w:ascii="Courier New" w:hAnsi="Courier New" w:cs="Courier New" w:hint="default"/>
+      </w:rPr>
+    </w:lvl>
+    <w:lvl w:ilvl="5" w:tplc="04090005" w:tentative="1">
+      <w:start w:val="1"/>
+      <w:numFmt w:val="bullet"/>
+      <w:lvlText w:val=""/>
+      <w:lvlJc w:val="left"/>
+      <w:pPr>
+        <w:ind w:left="4320" w:hanging="360"/>
+      </w:pPr>
+      <w:rPr>
+        <w:rFonts w:ascii="Wingdings" w:hAnsi="Wingdings" w:hint="default"/>
+      </w:rPr>
+    </w:lvl>
+    <w:lvl w:ilvl="6" w:tplc="04090001" w:tentative="1">
+      <w:start w:val="1"/>
+      <w:numFmt w:val="bullet"/>
+      <w:lvlText w:val=""/>
+      <w:lvlJc w:val="left"/>
+      <w:pPr>
+        <w:ind w:left="5040" w:hanging="360"/>
+      </w:pPr>
+      <w:rPr>
+        <w:rFonts w:ascii="Symbol" w:hAnsi="Symbol" w:hint="default"/>
+      </w:rPr>
+    </w:lvl>
+    <w:lvl w:ilvl="7" w:tplc="04090003" w:tentative="1">
+      <w:start w:val="1"/>
+      <w:numFmt w:val="bullet"/>
+      <w:lvlText w:val="o"/>
+      <w:lvlJc w:val="left"/>
+      <w:pPr>
+        <w:ind w:left="5760" w:hanging="360"/>
+      </w:pPr>
+      <w:rPr>
+        <w:rFonts w:ascii="Courier New" w:hAnsi="Courier New" w:cs="Courier New" w:hint="default"/>
+      </w:rPr>
+    </w:lvl>
+    <w:lvl w:ilvl="8" w:tplc="04090005" w:tentative="1">
+      <w:start w:val="1"/>
+      <w:numFmt w:val="bullet"/>
+      <w:lvlText w:val=""/>
+      <w:lvlJc w:val="left"/>
+      <w:pPr>
+        <w:ind w:left="6480" w:hanging="360"/>
+      </w:pPr>
+      <w:rPr>
+        <w:rFonts w:ascii="Wingdings" w:hAnsi="Wingdings" w:hint="default"/>
+      </w:rPr>
+    </w:lvl>
+  </w:abstractNum>
   <w:num w:numId="1" w16cid:durableId="110367667">
     <w:abstractNumId w:val="0"/>
+  </w:num>
+  <w:num w:numId="2" w16cid:durableId="757945791">
+    <w:abstractNumId w:val="1"/>
   </w:num>
 </w:numbering>
 </file>
@@ -2209,6 +4834,112 @@
       <w:szCs w:val="26"/>
     </w:rPr>
   </w:style>
+  <w:style w:type="paragraph" w:styleId="ListParagraph">
+    <w:name w:val="List Paragraph"/>
+    <w:basedOn w:val="Normal"/>
+    <w:uiPriority w:val="34"/>
+    <w:qFormat/>
+    <w:rsid w:val="008E31A2"/>
+    <w:pPr>
+      <w:ind w:left="720"/>
+      <w:contextualSpacing/>
+    </w:pPr>
+  </w:style>
+  <w:style w:type="table" w:styleId="GridTable4">
+    <w:name w:val="Grid Table 4"/>
+    <w:basedOn w:val="TableNormal"/>
+    <w:uiPriority w:val="49"/>
+    <w:rsid w:val="00504B8B"/>
+    <w:pPr>
+      <w:spacing w:after="0" w:line="240" w:lineRule="auto"/>
+    </w:pPr>
+    <w:tblPr>
+      <w:tblStyleRowBandSize w:val="1"/>
+      <w:tblStyleColBandSize w:val="1"/>
+      <w:tblBorders>
+        <w:top w:val="single" w:sz="4" w:space="0" w:color="666666" w:themeColor="text1" w:themeTint="99"/>
+        <w:left w:val="single" w:sz="4" w:space="0" w:color="666666" w:themeColor="text1" w:themeTint="99"/>
+        <w:bottom w:val="single" w:sz="4" w:space="0" w:color="666666" w:themeColor="text1" w:themeTint="99"/>
+        <w:right w:val="single" w:sz="4" w:space="0" w:color="666666" w:themeColor="text1" w:themeTint="99"/>
+        <w:insideH w:val="single" w:sz="4" w:space="0" w:color="666666" w:themeColor="text1" w:themeTint="99"/>
+        <w:insideV w:val="single" w:sz="4" w:space="0" w:color="666666" w:themeColor="text1" w:themeTint="99"/>
+      </w:tblBorders>
+    </w:tblPr>
+    <w:tblStylePr w:type="firstRow">
+      <w:rPr>
+        <w:b/>
+        <w:bCs/>
+        <w:color w:val="FFFFFF" w:themeColor="background1"/>
+      </w:rPr>
+      <w:tblPr/>
+      <w:tcPr>
+        <w:tcBorders>
+          <w:top w:val="single" w:sz="4" w:space="0" w:color="000000" w:themeColor="text1"/>
+          <w:left w:val="single" w:sz="4" w:space="0" w:color="000000" w:themeColor="text1"/>
+          <w:bottom w:val="single" w:sz="4" w:space="0" w:color="000000" w:themeColor="text1"/>
+          <w:right w:val="single" w:sz="4" w:space="0" w:color="000000" w:themeColor="text1"/>
+          <w:insideH w:val="nil"/>
+          <w:insideV w:val="nil"/>
+        </w:tcBorders>
+        <w:shd w:val="clear" w:color="auto" w:fill="000000" w:themeFill="text1"/>
+      </w:tcPr>
+    </w:tblStylePr>
+    <w:tblStylePr w:type="lastRow">
+      <w:rPr>
+        <w:b/>
+        <w:bCs/>
+      </w:rPr>
+      <w:tblPr/>
+      <w:tcPr>
+        <w:tcBorders>
+          <w:top w:val="double" w:sz="4" w:space="0" w:color="000000" w:themeColor="text1"/>
+        </w:tcBorders>
+      </w:tcPr>
+    </w:tblStylePr>
+    <w:tblStylePr w:type="firstCol">
+      <w:rPr>
+        <w:b/>
+        <w:bCs/>
+      </w:rPr>
+    </w:tblStylePr>
+    <w:tblStylePr w:type="lastCol">
+      <w:rPr>
+        <w:b/>
+        <w:bCs/>
+      </w:rPr>
+    </w:tblStylePr>
+    <w:tblStylePr w:type="band1Vert">
+      <w:tblPr/>
+      <w:tcPr>
+        <w:shd w:val="clear" w:color="auto" w:fill="CCCCCC" w:themeFill="text1" w:themeFillTint="33"/>
+      </w:tcPr>
+    </w:tblStylePr>
+    <w:tblStylePr w:type="band1Horz">
+      <w:tblPr/>
+      <w:tcPr>
+        <w:shd w:val="clear" w:color="auto" w:fill="CCCCCC" w:themeFill="text1" w:themeFillTint="33"/>
+      </w:tcPr>
+    </w:tblStylePr>
+  </w:style>
+  <w:style w:type="paragraph" w:styleId="Caption">
+    <w:name w:val="caption"/>
+    <w:basedOn w:val="Normal"/>
+    <w:next w:val="Normal"/>
+    <w:uiPriority w:val="35"/>
+    <w:unhideWhenUsed/>
+    <w:qFormat/>
+    <w:rsid w:val="00B24EC4"/>
+    <w:pPr>
+      <w:spacing w:after="200" w:line="240" w:lineRule="auto"/>
+    </w:pPr>
+    <w:rPr>
+      <w:i/>
+      <w:iCs/>
+      <w:color w:val="44546A" w:themeColor="text2"/>
+      <w:sz w:val="18"/>
+      <w:szCs w:val="18"/>
+    </w:rPr>
+  </w:style>
 </w:styles>
 </file>
 

</xml_diff>